<commit_message>
Add test for edge
</commit_message>
<xml_diff>
--- a/post/BlogTestWebCryptoAPI.docx
+++ b/post/BlogTestWebCryptoAPI.docx
@@ -100,6 +100,7 @@
     <w:p>
       <w:pPr>
         <w:rPr>
+          <w:b/>
           <w:lang w:val="en-US"/>
         </w:rPr>
       </w:pPr>
@@ -109,83 +110,157 @@
         </w:rPr>
         <w:t xml:space="preserve"> </w:t>
       </w:r>
-    </w:p>
-    <w:p>
-      <w:pPr>
+      <w:r>
         <w:rPr>
           <w:b/>
           <w:lang w:val="en-US"/>
         </w:rPr>
-      </w:pPr>
-      <w:r>
+        <w:t>Title:</w:t>
+      </w:r>
+    </w:p>
+    <w:p>
+      <w:pPr>
+        <w:rPr>
+          <w:lang w:val="en-US"/>
+        </w:rPr>
+      </w:pPr>
+      <w:r>
+        <w:rPr>
+          <w:lang w:val="en-US"/>
+        </w:rPr>
+        <w:t xml:space="preserve">Overview </w:t>
+      </w:r>
+      <w:proofErr w:type="gramStart"/>
+      <w:r>
+        <w:rPr>
+          <w:lang w:val="en-US"/>
+        </w:rPr>
+        <w:t>of  Web</w:t>
+      </w:r>
+      <w:proofErr w:type="gramEnd"/>
+      <w:r>
+        <w:rPr>
+          <w:lang w:val="en-US"/>
+        </w:rPr>
+        <w:t xml:space="preserve"> Cryptography API.</w:t>
+      </w:r>
+    </w:p>
+    <w:p>
+      <w:pPr>
         <w:rPr>
           <w:b/>
           <w:lang w:val="en-US"/>
         </w:rPr>
-        <w:t>Title:</w:t>
-      </w:r>
-    </w:p>
-    <w:p>
-      <w:pPr>
-        <w:rPr>
-          <w:lang w:val="en-US"/>
-        </w:rPr>
-      </w:pPr>
-      <w:r>
-        <w:rPr>
-          <w:lang w:val="en-US"/>
-        </w:rPr>
-        <w:t>Overview of  Web Cryptography API.</w:t>
-      </w:r>
-    </w:p>
-    <w:p>
-      <w:pPr>
+      </w:pPr>
+      <w:r>
         <w:rPr>
           <w:b/>
           <w:lang w:val="en-US"/>
         </w:rPr>
-      </w:pPr>
-      <w:r>
+        <w:t>Abstract:</w:t>
+      </w:r>
+    </w:p>
+    <w:p>
+      <w:pPr>
+        <w:rPr>
+          <w:lang w:val="en-US"/>
+        </w:rPr>
+      </w:pPr>
+      <w:r>
+        <w:rPr>
+          <w:lang w:val="en-US"/>
+        </w:rPr>
+        <w:t xml:space="preserve">The Web Cryptography API is now supported by </w:t>
+      </w:r>
+      <w:proofErr w:type="gramStart"/>
+      <w:r>
+        <w:rPr>
+          <w:lang w:val="en-US"/>
+        </w:rPr>
+        <w:t>moderns</w:t>
+      </w:r>
+      <w:proofErr w:type="gramEnd"/>
+      <w:r>
+        <w:rPr>
+          <w:lang w:val="en-US"/>
+        </w:rPr>
+        <w:t xml:space="preserve"> browsers, let’s discover which feature it bring as well </w:t>
+      </w:r>
+      <w:r>
+        <w:rPr>
+          <w:lang w:val="en-US"/>
+        </w:rPr>
+        <w:t>as pitfalls</w:t>
+      </w:r>
+      <w:r>
+        <w:rPr>
+          <w:lang w:val="en-US"/>
+        </w:rPr>
+        <w:t xml:space="preserve"> through </w:t>
+      </w:r>
+      <w:proofErr w:type="spellStart"/>
+      <w:r>
+        <w:rPr>
+          <w:lang w:val="en-US"/>
+        </w:rPr>
+        <w:t>a</w:t>
+      </w:r>
+      <w:proofErr w:type="spellEnd"/>
+      <w:r>
+        <w:rPr>
+          <w:lang w:val="en-US"/>
+        </w:rPr>
+        <w:t xml:space="preserve"> </w:t>
+      </w:r>
+      <w:r>
+        <w:rPr>
+          <w:lang w:val="en-US"/>
+        </w:rPr>
+        <w:t xml:space="preserve">exploration of this </w:t>
+      </w:r>
+      <w:proofErr w:type="spellStart"/>
+      <w:r>
+        <w:rPr>
+          <w:lang w:val="en-US"/>
+        </w:rPr>
+        <w:t>Javascript</w:t>
+      </w:r>
+      <w:proofErr w:type="spellEnd"/>
+      <w:r>
+        <w:rPr>
+          <w:lang w:val="en-US"/>
+        </w:rPr>
+        <w:t xml:space="preserve"> API.</w:t>
+      </w:r>
+    </w:p>
+    <w:p>
+      <w:pPr>
         <w:rPr>
           <w:b/>
           <w:lang w:val="en-US"/>
         </w:rPr>
-        <w:t>Abstract:</w:t>
-      </w:r>
-    </w:p>
-    <w:p>
-      <w:pPr>
-        <w:rPr>
-          <w:lang w:val="en-US"/>
-        </w:rPr>
-      </w:pPr>
-      <w:r>
-        <w:rPr>
-          <w:lang w:val="en-US"/>
-        </w:rPr>
-        <w:t>The Web Cryptography API is now supported by moderns browsers, let’s discover which feature it bring as well as  pitfalls through a technical lab and exploration of the API.</w:t>
-      </w:r>
-    </w:p>
-    <w:p>
-      <w:pPr>
+      </w:pPr>
+      <w:r>
         <w:rPr>
           <w:b/>
           <w:lang w:val="en-US"/>
         </w:rPr>
-      </w:pPr>
+        <w:t>GitHub repository associated tha</w:t>
+      </w:r>
       <w:r>
         <w:rPr>
           <w:b/>
           <w:lang w:val="en-US"/>
         </w:rPr>
-        <w:t>GitHub repository associated tha</w:t>
-      </w:r>
+        <w:t xml:space="preserve">t </w:t>
+      </w:r>
+      <w:proofErr w:type="gramStart"/>
       <w:r>
         <w:rPr>
           <w:b/>
           <w:lang w:val="en-US"/>
         </w:rPr>
-        <w:t xml:space="preserve">t will </w:t>
+        <w:t xml:space="preserve">will </w:t>
       </w:r>
       <w:r>
         <w:rPr>
@@ -199,7 +274,15 @@
           <w:b/>
           <w:lang w:val="en-US"/>
         </w:rPr>
-        <w:t xml:space="preserve">moved to public when blog post </w:t>
+        <w:t>moved</w:t>
+      </w:r>
+      <w:proofErr w:type="gramEnd"/>
+      <w:r>
+        <w:rPr>
+          <w:b/>
+          <w:lang w:val="en-US"/>
+        </w:rPr>
+        <w:t xml:space="preserve"> to public when blog post </w:t>
       </w:r>
       <w:r>
         <w:rPr>
@@ -454,15 +537,36 @@
         <w:rPr>
           <w:lang w:val="en-US"/>
         </w:rPr>
-        <w:t xml:space="preserve"> side. The habits lead to import and use popular external library like </w:t>
+        <w:t xml:space="preserve"> side</w:t>
+      </w:r>
+      <w:r>
+        <w:rPr>
+          <w:lang w:val="en-US"/>
+        </w:rPr>
+        <w:t xml:space="preserve"> (JavaScript code)</w:t>
+      </w:r>
+      <w:r>
+        <w:rPr>
+          <w:lang w:val="en-US"/>
+        </w:rPr>
+        <w:t xml:space="preserve">. The habits lead to import and use popular external library like </w:t>
       </w:r>
       <w:r>
         <w:rPr>
           <w:b/>
           <w:lang w:val="en-US"/>
         </w:rPr>
-        <w:t>crypto-js</w:t>
-      </w:r>
+        <w:t>crypto-</w:t>
+      </w:r>
+      <w:proofErr w:type="spellStart"/>
+      <w:r>
+        <w:rPr>
+          <w:b/>
+          <w:lang w:val="en-US"/>
+        </w:rPr>
+        <w:t>js</w:t>
+      </w:r>
+      <w:proofErr w:type="spellEnd"/>
       <w:r>
         <w:rPr>
           <w:lang w:val="en-US"/>
@@ -497,7 +601,8 @@
       </w:pPr>
       <w:r>
         <w:rPr>
-          <w:lang w:val="en-US"/>
+          <w:noProof/>
+          <w:lang w:eastAsia="fr-BE"/>
         </w:rPr>
         <w:drawing>
           <wp:inline distT="0" distB="0" distL="0" distR="0" wp14:anchorId="658A319D" wp14:editId="69CD470A">
@@ -602,20 +707,7 @@
         <w:rPr>
           <w:lang w:val="en-US"/>
         </w:rPr>
-        <w:t xml:space="preserve">, so, why should I leave using </w:t>
-      </w:r>
-      <w:r>
-        <w:rPr>
-          <w:b/>
-          <w:lang w:val="en-US"/>
-        </w:rPr>
-        <w:t>crypto-js</w:t>
-      </w:r>
-      <w:r>
-        <w:rPr>
-          <w:lang w:val="en-US"/>
-        </w:rPr>
-        <w:t>…</w:t>
+        <w:t>, so, why should I leave it?</w:t>
       </w:r>
     </w:p>
     <w:p>
@@ -1068,12 +1160,21 @@
         </w:rPr>
         <w:t xml:space="preserve">in the list below </w:t>
       </w:r>
+      <w:proofErr w:type="gramStart"/>
       <w:r>
         <w:rPr>
           <w:i/>
           <w:lang w:val="en-US"/>
         </w:rPr>
-        <w:t>were directly taken from the RFC</w:t>
+        <w:t>were directly taken</w:t>
+      </w:r>
+      <w:proofErr w:type="gramEnd"/>
+      <w:r>
+        <w:rPr>
+          <w:i/>
+          <w:lang w:val="en-US"/>
+        </w:rPr>
+        <w:t xml:space="preserve"> from the RFC</w:t>
       </w:r>
       <w:r>
         <w:rPr>
@@ -1213,7 +1314,13 @@
         <w:rPr>
           <w:lang w:val="en-US"/>
         </w:rPr>
-        <w:t>is not the Holy Grail too?</w:t>
+        <w:t>is not the Holy Grail</w:t>
+      </w:r>
+      <w:r>
+        <w:rPr>
+          <w:lang w:val="en-US"/>
+        </w:rPr>
+        <w:t>?</w:t>
       </w:r>
     </w:p>
     <w:p>
@@ -1316,8 +1423,17 @@
           <w:b/>
           <w:lang w:val="en-US"/>
         </w:rPr>
-        <w:t>crypto-js</w:t>
-      </w:r>
+        <w:t>crypto-</w:t>
+      </w:r>
+      <w:proofErr w:type="spellStart"/>
+      <w:r>
+        <w:rPr>
+          <w:b/>
+          <w:lang w:val="en-US"/>
+        </w:rPr>
+        <w:t>js</w:t>
+      </w:r>
+      <w:proofErr w:type="spellEnd"/>
       <w:r>
         <w:rPr>
           <w:lang w:val="en-US"/>
@@ -1451,13 +1567,22 @@
           <w:b/>
           <w:lang w:val="en-US"/>
         </w:rPr>
-        <w:t>crypto-js</w:t>
-      </w:r>
+        <w:t>crypto-</w:t>
+      </w:r>
+      <w:proofErr w:type="spellStart"/>
       <w:r>
         <w:rPr>
           <w:b/>
           <w:lang w:val="en-US"/>
         </w:rPr>
+        <w:t>js</w:t>
+      </w:r>
+      <w:proofErr w:type="spellEnd"/>
+      <w:r>
+        <w:rPr>
+          <w:b/>
+          <w:lang w:val="en-US"/>
+        </w:rPr>
         <w:t>,</w:t>
       </w:r>
       <w:r>
@@ -1509,7 +1634,13 @@
         <w:rPr>
           <w:lang w:val="en-US"/>
         </w:rPr>
-        <w:t>Why should I consider the Web Cryptography API?</w:t>
+        <w:t>So, w</w:t>
+      </w:r>
+      <w:r>
+        <w:rPr>
+          <w:lang w:val="en-US"/>
+        </w:rPr>
+        <w:t>hy should I consider the Web Cryptography API?</w:t>
       </w:r>
     </w:p>
     <w:p>
@@ -1795,11 +1926,19 @@
           <w:lang w:val="en-US"/>
         </w:rPr>
       </w:pPr>
-      <w:r>
-        <w:rPr>
-          <w:lang w:val="en-US"/>
-        </w:rPr>
-        <w:t>Is implemented by peop</w:t>
+      <w:proofErr w:type="gramStart"/>
+      <w:r>
+        <w:rPr>
+          <w:lang w:val="en-US"/>
+        </w:rPr>
+        <w:t>Is implemented</w:t>
+      </w:r>
+      <w:proofErr w:type="gramEnd"/>
+      <w:r>
+        <w:rPr>
+          <w:lang w:val="en-US"/>
+        </w:rPr>
+        <w:t xml:space="preserve"> by peop</w:t>
       </w:r>
       <w:r>
         <w:rPr>
@@ -1974,6 +2113,29 @@
     </w:p>
     <w:p>
       <w:pPr>
+        <w:rPr>
+          <w:lang w:val="en-US"/>
+        </w:rPr>
+      </w:pPr>
+      <w:r>
+        <w:rPr>
+          <w:highlight w:val="yellow"/>
+          <w:lang w:val="en-US"/>
+        </w:rPr>
+        <w:t>TODO:</w:t>
+      </w:r>
+      <w:bookmarkStart w:id="0" w:name="_GoBack"/>
+      <w:bookmarkEnd w:id="0"/>
+      <w:r>
+        <w:rPr>
+          <w:highlight w:val="yellow"/>
+          <w:lang w:val="en-US"/>
+        </w:rPr>
+        <w:t>ADD_CONTENT</w:t>
+      </w:r>
+    </w:p>
+    <w:p>
+      <w:pPr>
         <w:pStyle w:val="Heading1"/>
         <w:rPr>
           <w:lang w:val="en-US"/>
@@ -2014,7 +2176,41 @@
         <w:rPr>
           <w:lang w:val="en-US"/>
         </w:rPr>
-        <w:t>, you will not need any more to identify, in urgency, which of your web app is using the vulnerable version of the cryptographic library and then perform X update and redeploy. The patching will be ensured via the auto-update feature of the each browser. Most of them have now such a feature to keep them up-to-date.</w:t>
+        <w:t xml:space="preserve">, you will not need </w:t>
+      </w:r>
+      <w:proofErr w:type="spellStart"/>
+      <w:r>
+        <w:rPr>
+          <w:lang w:val="en-US"/>
+        </w:rPr>
+        <w:t>any</w:t>
+      </w:r>
+      <w:r>
+        <w:rPr>
+          <w:lang w:val="en-US"/>
+        </w:rPr>
+        <w:t>more</w:t>
+      </w:r>
+      <w:proofErr w:type="spellEnd"/>
+      <w:r>
+        <w:rPr>
+          <w:lang w:val="en-US"/>
+        </w:rPr>
+        <w:t xml:space="preserve"> to identify, in urgency, which of your web app is using the vulnerable version of the cryptographic library and then perform X update and redeploy. The patching </w:t>
+      </w:r>
+      <w:proofErr w:type="gramStart"/>
+      <w:r>
+        <w:rPr>
+          <w:lang w:val="en-US"/>
+        </w:rPr>
+        <w:t>will be ensured</w:t>
+      </w:r>
+      <w:proofErr w:type="gramEnd"/>
+      <w:r>
+        <w:rPr>
+          <w:lang w:val="en-US"/>
+        </w:rPr>
+        <w:t xml:space="preserve"> via the auto-update feature of the each browser. Most of them have now such a feature to keep them up-to-date.</w:t>
       </w:r>
     </w:p>
     <w:p>
@@ -2047,15 +2243,36 @@
         <w:rPr>
           <w:lang w:val="en-US"/>
         </w:rPr>
-        <w:t xml:space="preserve">opular library, like </w:t>
+        <w:t xml:space="preserve">opular </w:t>
+      </w:r>
+      <w:r>
+        <w:rPr>
+          <w:lang w:val="en-US"/>
+        </w:rPr>
+        <w:t xml:space="preserve">cryptographic </w:t>
+      </w:r>
+      <w:r>
+        <w:rPr>
+          <w:lang w:val="en-US"/>
+        </w:rPr>
+        <w:t xml:space="preserve">library, like </w:t>
       </w:r>
       <w:r>
         <w:rPr>
           <w:b/>
           <w:lang w:val="en-US"/>
         </w:rPr>
-        <w:t>crypto-js</w:t>
-      </w:r>
+        <w:t>crypto-</w:t>
+      </w:r>
+      <w:proofErr w:type="spellStart"/>
+      <w:r>
+        <w:rPr>
+          <w:b/>
+          <w:lang w:val="en-US"/>
+        </w:rPr>
+        <w:t>js</w:t>
+      </w:r>
+      <w:proofErr w:type="spellEnd"/>
       <w:r>
         <w:rPr>
           <w:lang w:val="en-US"/>
@@ -2096,7 +2313,8 @@
       </w:pPr>
       <w:r>
         <w:rPr>
-          <w:lang w:val="en-US"/>
+          <w:noProof/>
+          <w:lang w:eastAsia="fr-BE"/>
         </w:rPr>
         <w:drawing>
           <wp:inline distT="0" distB="0" distL="0" distR="0" wp14:anchorId="42165D46" wp14:editId="736432D9">
@@ -2146,14 +2364,23 @@
       <w:pPr>
         <w:pStyle w:val="Caption"/>
         <w:jc w:val="center"/>
-      </w:pPr>
-      <w:r>
+        <w:rPr>
+          <w:lang w:val="en-US"/>
+        </w:rPr>
+      </w:pPr>
+      <w:r>
+        <w:rPr>
+          <w:lang w:val="en-US"/>
+        </w:rPr>
         <w:t xml:space="preserve">Figure </w:t>
       </w:r>
       <w:r>
         <w:fldChar w:fldCharType="begin"/>
       </w:r>
       <w:r>
+        <w:rPr>
+          <w:lang w:val="en-US"/>
+        </w:rPr>
         <w:instrText xml:space="preserve"> SEQ Figure \* ARABIC </w:instrText>
       </w:r>
       <w:r>
@@ -2162,6 +2389,7 @@
       <w:r>
         <w:rPr>
           <w:noProof/>
+          <w:lang w:val="en-US"/>
         </w:rPr>
         <w:t>2</w:t>
       </w:r>
@@ -2169,6 +2397,9 @@
         <w:fldChar w:fldCharType="end"/>
       </w:r>
       <w:r>
+        <w:rPr>
+          <w:lang w:val="en-US"/>
+        </w:rPr>
         <w:t>: File Figure02.png</w:t>
       </w:r>
     </w:p>
@@ -2223,6 +2454,43 @@
     </w:p>
     <w:p>
       <w:pPr>
+        <w:rPr>
+          <w:lang w:val="en-US"/>
+        </w:rPr>
+      </w:pPr>
+      <w:r>
+        <w:rPr>
+          <w:highlight w:val="yellow"/>
+          <w:lang w:val="en-US"/>
+        </w:rPr>
+        <w:t>TODO</w:t>
+      </w:r>
+      <w:proofErr w:type="gramStart"/>
+      <w:r>
+        <w:rPr>
+          <w:highlight w:val="yellow"/>
+          <w:lang w:val="en-US"/>
+        </w:rPr>
+        <w:t>:</w:t>
+      </w:r>
+      <w:r>
+        <w:rPr>
+          <w:highlight w:val="yellow"/>
+          <w:lang w:val="en-US"/>
+        </w:rPr>
+        <w:t>FIND</w:t>
+      </w:r>
+      <w:proofErr w:type="gramEnd"/>
+      <w:r>
+        <w:rPr>
+          <w:highlight w:val="yellow"/>
+          <w:lang w:val="en-US"/>
+        </w:rPr>
+        <w:t>_OTHER_LIB_MIGRATING_WCA</w:t>
+      </w:r>
+    </w:p>
+    <w:p>
+      <w:pPr>
         <w:pStyle w:val="Heading1"/>
         <w:rPr>
           <w:lang w:val="en-US"/>
@@ -2257,7 +2525,8 @@
       </w:pPr>
       <w:r>
         <w:rPr>
-          <w:lang w:val="en-US"/>
+          <w:noProof/>
+          <w:lang w:eastAsia="fr-BE"/>
         </w:rPr>
         <w:lastRenderedPageBreak/>
         <w:drawing>
@@ -2820,15 +3089,7 @@
             </w:r>
           </w:p>
           <w:p>
-            <w:pPr>
-              <w:rPr>
-                <w:lang w:val="en-US"/>
-              </w:rPr>
-            </w:pPr>
             <w:r>
-              <w:rPr>
-                <w:lang w:val="en-US"/>
-              </w:rPr>
               <w:t>ECDSA</w:t>
             </w:r>
           </w:p>
@@ -2839,13 +3100,7 @@
             <w:vMerge/>
             <w:vAlign w:val="center"/>
           </w:tcPr>
-          <w:p>
-            <w:pPr>
-              <w:rPr>
-                <w:lang w:val="en-US"/>
-              </w:rPr>
-            </w:pPr>
-          </w:p>
+          <w:p/>
         </w:tc>
       </w:tr>
       <w:tr>
@@ -3380,7 +3635,21 @@
         <w:rPr>
           <w:lang w:val="en-US"/>
         </w:rPr>
-        <w:t xml:space="preserve">), the following error will be raised (the </w:t>
+        <w:t xml:space="preserve">), the following error </w:t>
+      </w:r>
+      <w:proofErr w:type="gramStart"/>
+      <w:r>
+        <w:rPr>
+          <w:lang w:val="en-US"/>
+        </w:rPr>
+        <w:t>will be raised</w:t>
+      </w:r>
+      <w:proofErr w:type="gramEnd"/>
+      <w:r>
+        <w:rPr>
+          <w:lang w:val="en-US"/>
+        </w:rPr>
+        <w:t xml:space="preserve"> (the </w:t>
       </w:r>
       <w:r>
         <w:rPr>
@@ -3425,7 +3694,8 @@
       </w:pPr>
       <w:r>
         <w:rPr>
-          <w:lang w:val="en-US"/>
+          <w:noProof/>
+          <w:lang w:eastAsia="fr-BE"/>
         </w:rPr>
         <w:drawing>
           <wp:inline distT="0" distB="0" distL="0" distR="0" wp14:anchorId="54863DCB" wp14:editId="15CE35B0">
@@ -3482,24 +3752,14 @@
       <w:r>
         <w:t xml:space="preserve">Figure </w:t>
       </w:r>
-      <w:r>
-        <w:fldChar w:fldCharType="begin"/>
-      </w:r>
-      <w:r>
-        <w:instrText xml:space="preserve"> SEQ Figure \* ARABIC </w:instrText>
-      </w:r>
-      <w:r>
-        <w:fldChar w:fldCharType="separate"/>
-      </w:r>
-      <w:r>
-        <w:rPr>
-          <w:noProof/>
-        </w:rPr>
-        <w:t>4</w:t>
-      </w:r>
-      <w:r>
-        <w:fldChar w:fldCharType="end"/>
-      </w:r>
+      <w:fldSimple w:instr=" SEQ Figure \* ARABIC ">
+        <w:r>
+          <w:rPr>
+            <w:noProof/>
+          </w:rPr>
+          <w:t>4</w:t>
+        </w:r>
+      </w:fldSimple>
       <w:r>
         <w:t>: File Figure03.png</w:t>
       </w:r>
@@ -3590,12 +3850,14 @@
           <w:lang w:val="en-US"/>
         </w:rPr>
       </w:pPr>
+      <w:proofErr w:type="spellStart"/>
       <w:r>
         <w:rPr>
           <w:lang w:val="en-US"/>
         </w:rPr>
         <w:t>SubjectPublicKeyInfo</w:t>
       </w:r>
+      <w:proofErr w:type="spellEnd"/>
       <w:r>
         <w:rPr>
           <w:lang w:val="en-US"/>
@@ -3650,7 +3912,13 @@
         <w:rPr>
           <w:lang w:val="en-US"/>
         </w:rPr>
-        <w:t>Key point to keep in mind when using the API</w:t>
+        <w:t>Avoid hidden trouble with</w:t>
+      </w:r>
+      <w:r>
+        <w:rPr>
+          <w:lang w:val="en-US"/>
+        </w:rPr>
+        <w:t xml:space="preserve"> the API</w:t>
       </w:r>
     </w:p>
     <w:p>
@@ -3833,12 +4101,30 @@
         </w:rPr>
         <w:t xml:space="preserve">Do not use the function </w:t>
       </w:r>
+      <w:proofErr w:type="spellStart"/>
+      <w:proofErr w:type="gramStart"/>
       <w:r>
         <w:rPr>
           <w:b/>
           <w:lang w:val="en-US"/>
         </w:rPr>
-        <w:t>getRandomValues()</w:t>
+        <w:t>getRandomValues</w:t>
+      </w:r>
+      <w:proofErr w:type="spellEnd"/>
+      <w:r>
+        <w:rPr>
+          <w:b/>
+          <w:lang w:val="en-US"/>
+        </w:rPr>
+        <w:t>(</w:t>
+      </w:r>
+      <w:proofErr w:type="gramEnd"/>
+      <w:r>
+        <w:rPr>
+          <w:b/>
+          <w:lang w:val="en-US"/>
+        </w:rPr>
+        <w:t>)</w:t>
       </w:r>
       <w:r>
         <w:rPr>
@@ -3846,12 +4132,21 @@
         </w:rPr>
         <w:t xml:space="preserve"> to generate a key, use the dedicated </w:t>
       </w:r>
+      <w:proofErr w:type="spellStart"/>
       <w:r>
         <w:rPr>
           <w:b/>
           <w:lang w:val="en-US"/>
         </w:rPr>
-        <w:t>generateKey()</w:t>
+        <w:t>generateKey</w:t>
+      </w:r>
+      <w:proofErr w:type="spellEnd"/>
+      <w:r>
+        <w:rPr>
+          <w:b/>
+          <w:lang w:val="en-US"/>
+        </w:rPr>
+        <w:t>()</w:t>
       </w:r>
       <w:r>
         <w:rPr>
@@ -3889,6 +4184,7 @@
         </w:rPr>
         <w:t xml:space="preserve"> via the parameter named </w:t>
       </w:r>
+      <w:proofErr w:type="spellStart"/>
       <w:r>
         <w:rPr>
           <w:b/>
@@ -3896,6 +4192,7 @@
         </w:rPr>
         <w:t>keyUsages</w:t>
       </w:r>
+      <w:proofErr w:type="spellEnd"/>
       <w:r>
         <w:rPr>
           <w:b/>
@@ -3909,12 +4206,30 @@
         </w:rPr>
         <w:t xml:space="preserve">of the </w:t>
       </w:r>
+      <w:proofErr w:type="spellStart"/>
+      <w:proofErr w:type="gramStart"/>
       <w:r>
         <w:rPr>
           <w:b/>
           <w:lang w:val="en-US"/>
         </w:rPr>
-        <w:t>generateKey()</w:t>
+        <w:t>generateKey</w:t>
+      </w:r>
+      <w:proofErr w:type="spellEnd"/>
+      <w:r>
+        <w:rPr>
+          <w:b/>
+          <w:lang w:val="en-US"/>
+        </w:rPr>
+        <w:t>(</w:t>
+      </w:r>
+      <w:proofErr w:type="gramEnd"/>
+      <w:r>
+        <w:rPr>
+          <w:b/>
+          <w:lang w:val="en-US"/>
+        </w:rPr>
+        <w:t>)</w:t>
       </w:r>
       <w:r>
         <w:rPr>
@@ -3971,12 +4286,21 @@
         </w:rPr>
         <w:t xml:space="preserve"> of the </w:t>
       </w:r>
+      <w:proofErr w:type="spellStart"/>
       <w:r>
         <w:rPr>
           <w:b/>
           <w:lang w:val="en-US"/>
         </w:rPr>
-        <w:t>generateKey()</w:t>
+        <w:t>generateKey</w:t>
+      </w:r>
+      <w:proofErr w:type="spellEnd"/>
+      <w:r>
+        <w:rPr>
+          <w:b/>
+          <w:lang w:val="en-US"/>
+        </w:rPr>
+        <w:t>()</w:t>
       </w:r>
       <w:r>
         <w:rPr>
@@ -4048,14 +4372,79 @@
         <w:rPr>
           <w:lang w:val="en-US"/>
         </w:rPr>
-        <w:t xml:space="preserve">To export a key in a secure way use the </w:t>
-      </w:r>
+        <w:lastRenderedPageBreak/>
+        <w:t xml:space="preserve">To export a key </w:t>
+      </w:r>
+      <w:r>
+        <w:rPr>
+          <w:lang w:val="en-US"/>
+        </w:rPr>
+        <w:t>always</w:t>
+      </w:r>
+      <w:r>
+        <w:rPr>
+          <w:lang w:val="en-US"/>
+        </w:rPr>
+        <w:t xml:space="preserve"> use the </w:t>
+      </w:r>
+      <w:proofErr w:type="spellStart"/>
+      <w:proofErr w:type="gramStart"/>
       <w:r>
         <w:rPr>
           <w:b/>
           <w:lang w:val="en-US"/>
         </w:rPr>
-        <w:t>wrapKey()</w:t>
+        <w:t>wrapKey</w:t>
+      </w:r>
+      <w:proofErr w:type="spellEnd"/>
+      <w:r>
+        <w:rPr>
+          <w:b/>
+          <w:lang w:val="en-US"/>
+        </w:rPr>
+        <w:t>(</w:t>
+      </w:r>
+      <w:proofErr w:type="gramEnd"/>
+      <w:r>
+        <w:rPr>
+          <w:b/>
+          <w:lang w:val="en-US"/>
+        </w:rPr>
+        <w:t>)</w:t>
+      </w:r>
+      <w:r>
+        <w:rPr>
+          <w:lang w:val="en-US"/>
+        </w:rPr>
+        <w:t xml:space="preserve"> function except if you exactly </w:t>
+      </w:r>
+      <w:r>
+        <w:rPr>
+          <w:lang w:val="en-US"/>
+        </w:rPr>
+        <w:t xml:space="preserve">know </w:t>
+      </w:r>
+      <w:r>
+        <w:rPr>
+          <w:lang w:val="en-US"/>
+        </w:rPr>
+        <w:t xml:space="preserve">why you are using the </w:t>
+      </w:r>
+      <w:proofErr w:type="spellStart"/>
+      <w:r>
+        <w:rPr>
+          <w:b/>
+          <w:lang w:val="en-US"/>
+        </w:rPr>
+        <w:t>exportKey</w:t>
+      </w:r>
+      <w:proofErr w:type="spellEnd"/>
+      <w:r>
+        <w:rPr>
+          <w:b/>
+          <w:lang w:val="en-US"/>
+        </w:rPr>
+        <w:t>()</w:t>
       </w:r>
       <w:r>
         <w:rPr>
@@ -4075,7 +4464,6 @@
         <w:rPr>
           <w:lang w:val="en-US"/>
         </w:rPr>
-        <w:lastRenderedPageBreak/>
         <w:t>Why should I not consider the browser storage systems as secure?</w:t>
       </w:r>
     </w:p>
@@ -4181,7 +4569,8 @@
       </w:pPr>
       <w:r>
         <w:rPr>
-          <w:lang w:val="en-US"/>
+          <w:noProof/>
+          <w:lang w:eastAsia="fr-BE"/>
         </w:rPr>
         <w:drawing>
           <wp:inline distT="0" distB="0" distL="0" distR="0" wp14:anchorId="3CFD3FEE" wp14:editId="2B3DC017">
@@ -4231,14 +4620,23 @@
       <w:pPr>
         <w:pStyle w:val="Caption"/>
         <w:jc w:val="center"/>
-      </w:pPr>
-      <w:r>
+        <w:rPr>
+          <w:lang w:val="en-US"/>
+        </w:rPr>
+      </w:pPr>
+      <w:r>
+        <w:rPr>
+          <w:lang w:val="en-US"/>
+        </w:rPr>
         <w:t xml:space="preserve">Figure </w:t>
       </w:r>
       <w:r>
         <w:fldChar w:fldCharType="begin"/>
       </w:r>
       <w:r>
+        <w:rPr>
+          <w:lang w:val="en-US"/>
+        </w:rPr>
         <w:instrText xml:space="preserve"> SEQ Figure \* ARABIC </w:instrText>
       </w:r>
       <w:r>
@@ -4247,6 +4645,7 @@
       <w:r>
         <w:rPr>
           <w:noProof/>
+          <w:lang w:val="en-US"/>
         </w:rPr>
         <w:t>5</w:t>
       </w:r>
@@ -4254,6 +4653,9 @@
         <w:fldChar w:fldCharType="end"/>
       </w:r>
       <w:r>
+        <w:rPr>
+          <w:lang w:val="en-US"/>
+        </w:rPr>
         <w:t>: File Figure05.png</w:t>
       </w:r>
     </w:p>
@@ -4281,12 +4683,30 @@
         </w:rPr>
         <w:t xml:space="preserve">is to export it via the </w:t>
       </w:r>
+      <w:proofErr w:type="spellStart"/>
+      <w:proofErr w:type="gramStart"/>
       <w:r>
         <w:rPr>
           <w:b/>
           <w:lang w:val="en-US"/>
         </w:rPr>
-        <w:t>exportKey()</w:t>
+        <w:t>exportKey</w:t>
+      </w:r>
+      <w:proofErr w:type="spellEnd"/>
+      <w:r>
+        <w:rPr>
+          <w:b/>
+          <w:lang w:val="en-US"/>
+        </w:rPr>
+        <w:t>(</w:t>
+      </w:r>
+      <w:proofErr w:type="gramEnd"/>
+      <w:r>
+        <w:rPr>
+          <w:b/>
+          <w:lang w:val="en-US"/>
+        </w:rPr>
+        <w:t>)</w:t>
       </w:r>
       <w:r>
         <w:rPr>
@@ -4294,12 +4714,21 @@
         </w:rPr>
         <w:t xml:space="preserve"> or </w:t>
       </w:r>
+      <w:proofErr w:type="spellStart"/>
       <w:r>
         <w:rPr>
           <w:b/>
           <w:lang w:val="en-US"/>
         </w:rPr>
-        <w:t>wrapKey()</w:t>
+        <w:t>wrapKey</w:t>
+      </w:r>
+      <w:proofErr w:type="spellEnd"/>
+      <w:r>
+        <w:rPr>
+          <w:b/>
+          <w:lang w:val="en-US"/>
+        </w:rPr>
+        <w:t>()</w:t>
       </w:r>
       <w:r>
         <w:rPr>
@@ -4320,31 +4749,65 @@
         </w:rPr>
         <w:t xml:space="preserve">A common and quick reflex can be to use the </w:t>
       </w:r>
+      <w:proofErr w:type="spellStart"/>
       <w:r>
         <w:rPr>
           <w:b/>
           <w:lang w:val="en-US"/>
         </w:rPr>
-        <w:t>exportKey()</w:t>
-      </w:r>
-      <w:r>
-        <w:rPr>
-          <w:lang w:val="en-US"/>
-        </w:rPr>
-        <w:t xml:space="preserve"> function and store the exported content of the key in the IndexedDB browser storage systems like suggested by the RFC in section named “Key Storage” [21].</w:t>
-      </w:r>
-    </w:p>
-    <w:p>
-      <w:pPr>
-        <w:rPr>
-          <w:lang w:val="en-US"/>
-        </w:rPr>
-      </w:pPr>
-      <w:r>
-        <w:rPr>
-          <w:lang w:val="en-US"/>
-        </w:rPr>
-        <w:t>A question came in mind, does the browser pro</w:t>
+        <w:t>exportKey</w:t>
+      </w:r>
+      <w:proofErr w:type="spellEnd"/>
+      <w:r>
+        <w:rPr>
+          <w:b/>
+          <w:lang w:val="en-US"/>
+        </w:rPr>
+        <w:t>()</w:t>
+      </w:r>
+      <w:r>
+        <w:rPr>
+          <w:lang w:val="en-US"/>
+        </w:rPr>
+        <w:t xml:space="preserve"> function and store the exported content of the key in the IndexedDB browser storage systems like suggested by the RFC in section named “</w:t>
+      </w:r>
+      <w:r>
+        <w:rPr>
+          <w:i/>
+          <w:lang w:val="en-US"/>
+        </w:rPr>
+        <w:t>Key Storage</w:t>
+      </w:r>
+      <w:r>
+        <w:rPr>
+          <w:lang w:val="en-US"/>
+        </w:rPr>
+        <w:t>” [21].</w:t>
+      </w:r>
+    </w:p>
+    <w:p>
+      <w:pPr>
+        <w:rPr>
+          <w:lang w:val="en-US"/>
+        </w:rPr>
+      </w:pPr>
+      <w:r>
+        <w:rPr>
+          <w:lang w:val="en-US"/>
+        </w:rPr>
+        <w:t xml:space="preserve">A question came in </w:t>
+      </w:r>
+      <w:r>
+        <w:rPr>
+          <w:lang w:val="en-US"/>
+        </w:rPr>
+        <w:t>mind; does</w:t>
+      </w:r>
+      <w:r>
+        <w:rPr>
+          <w:lang w:val="en-US"/>
+        </w:rPr>
+        <w:t xml:space="preserve"> the browser pro</w:t>
       </w:r>
       <w:r>
         <w:rPr>
@@ -4421,6 +4884,7 @@
           <w:noProof/>
           <w:lang w:eastAsia="fr-BE"/>
         </w:rPr>
+        <w:lastRenderedPageBreak/>
         <w:drawing>
           <wp:inline distT="0" distB="0" distL="0" distR="0" wp14:anchorId="7364D5AD" wp14:editId="37D2B408">
             <wp:extent cx="5760720" cy="1612900"/>
@@ -4480,12 +4944,18 @@
         </w:rPr>
       </w:pPr>
       <w:r>
+        <w:rPr>
+          <w:lang w:val="en-US"/>
+        </w:rPr>
         <w:t xml:space="preserve">Figure </w:t>
       </w:r>
       <w:r>
         <w:fldChar w:fldCharType="begin"/>
       </w:r>
       <w:r>
+        <w:rPr>
+          <w:lang w:val="en-US"/>
+        </w:rPr>
         <w:instrText xml:space="preserve"> SEQ Figure \* ARABIC </w:instrText>
       </w:r>
       <w:r>
@@ -4494,6 +4964,7 @@
       <w:r>
         <w:rPr>
           <w:noProof/>
+          <w:lang w:val="en-US"/>
         </w:rPr>
         <w:t>6</w:t>
       </w:r>
@@ -4501,6 +4972,9 @@
         <w:fldChar w:fldCharType="end"/>
       </w:r>
       <w:r>
+        <w:rPr>
+          <w:lang w:val="en-US"/>
+        </w:rPr>
         <w:t>: File Figure06a.png</w:t>
       </w:r>
     </w:p>
@@ -4510,25 +4984,23 @@
           <w:lang w:val="en-US"/>
         </w:rPr>
       </w:pPr>
-    </w:p>
-    <w:p>
-      <w:pPr>
-        <w:rPr>
-          <w:lang w:val="en-US"/>
-        </w:rPr>
-      </w:pPr>
-    </w:p>
-    <w:p>
-      <w:pPr>
-        <w:rPr>
-          <w:lang w:val="en-US"/>
-        </w:rPr>
-      </w:pPr>
-      <w:r>
-        <w:rPr>
-          <w:lang w:val="en-US"/>
-        </w:rPr>
-        <w:t>2) Check at the file system level, if it is possible to access to the content of the key by read the SQLite database used to store IndexedDB data:</w:t>
+      <w:r>
+        <w:rPr>
+          <w:lang w:val="en-US"/>
+        </w:rPr>
+        <w:t>2) Check at the file system level, if it is possible to access to the content of the key by read</w:t>
+      </w:r>
+      <w:r>
+        <w:rPr>
+          <w:lang w:val="en-US"/>
+        </w:rPr>
+        <w:t>ing</w:t>
+      </w:r>
+      <w:r>
+        <w:rPr>
+          <w:lang w:val="en-US"/>
+        </w:rPr>
+        <w:t xml:space="preserve"> the SQLite database used to store IndexedDB data:</w:t>
       </w:r>
     </w:p>
     <w:p>
@@ -4667,26 +5139,31 @@
         </w:rPr>
         <w:t>Same operation using Chrome, n</w:t>
       </w:r>
-      <w:bookmarkStart w:id="0" w:name="_GoBack"/>
-      <w:bookmarkEnd w:id="0"/>
-      <w:r>
-        <w:rPr>
-          <w:lang w:val="en-US"/>
-        </w:rPr>
-        <w:t>ote that it use LevelDB [23] format instead of SQLite for the storage.</w:t>
-      </w:r>
-    </w:p>
-    <w:p>
-      <w:pPr>
-        <w:rPr>
-          <w:lang w:val="en-US"/>
-        </w:rPr>
-      </w:pPr>
-      <w:r>
-        <w:rPr>
-          <w:lang w:val="en-US"/>
-        </w:rPr>
-        <w:t>Store in an IndexedDB an exported key and try to access to it content via the file system:</w:t>
+      <w:r>
+        <w:rPr>
+          <w:lang w:val="en-US"/>
+        </w:rPr>
+        <w:t xml:space="preserve">ote that it use </w:t>
+      </w:r>
+      <w:proofErr w:type="spellStart"/>
+      <w:r>
+        <w:rPr>
+          <w:lang w:val="en-US"/>
+        </w:rPr>
+        <w:t>LevelDB</w:t>
+      </w:r>
+      <w:proofErr w:type="spellEnd"/>
+      <w:r>
+        <w:rPr>
+          <w:lang w:val="en-US"/>
+        </w:rPr>
+        <w:t xml:space="preserve"> [23] format in</w:t>
+      </w:r>
+      <w:r>
+        <w:rPr>
+          <w:lang w:val="en-US"/>
+        </w:rPr>
+        <w:t>stead of SQLite for the storage:</w:t>
       </w:r>
     </w:p>
     <w:p>
@@ -4761,12 +5238,18 @@
         </w:rPr>
       </w:pPr>
       <w:r>
+        <w:rPr>
+          <w:lang w:val="en-US"/>
+        </w:rPr>
         <w:t xml:space="preserve">Figure </w:t>
       </w:r>
       <w:r>
         <w:fldChar w:fldCharType="begin"/>
       </w:r>
       <w:r>
+        <w:rPr>
+          <w:lang w:val="en-US"/>
+        </w:rPr>
         <w:instrText xml:space="preserve"> SEQ Figure \* ARABIC </w:instrText>
       </w:r>
       <w:r>
@@ -4775,6 +5258,7 @@
       <w:r>
         <w:rPr>
           <w:noProof/>
+          <w:lang w:val="en-US"/>
         </w:rPr>
         <w:t>8</w:t>
       </w:r>
@@ -4782,6 +5266,9 @@
         <w:fldChar w:fldCharType="end"/>
       </w:r>
       <w:r>
+        <w:rPr>
+          <w:lang w:val="en-US"/>
+        </w:rPr>
         <w:t>: File Figure07.png</w:t>
       </w:r>
     </w:p>
@@ -4810,48 +5297,156 @@
           <w:lang w:val="en-US"/>
         </w:rPr>
       </w:pPr>
-    </w:p>
-    <w:p>
-      <w:pPr>
-        <w:rPr>
-          <w:lang w:val="en-US"/>
-        </w:rPr>
-      </w:pPr>
-    </w:p>
-    <w:p>
-      <w:pPr>
-        <w:rPr>
-          <w:lang w:val="en-US"/>
-        </w:rPr>
-      </w:pPr>
-    </w:p>
-    <w:p>
-      <w:pPr>
-        <w:rPr>
-          <w:lang w:val="en-US"/>
-        </w:rPr>
-      </w:pPr>
-    </w:p>
-    <w:p>
-      <w:pPr>
-        <w:rPr>
-          <w:lang w:val="en-US"/>
-        </w:rPr>
-      </w:pPr>
-    </w:p>
-    <w:p>
-      <w:pPr>
-        <w:rPr>
-          <w:lang w:val="en-US"/>
-        </w:rPr>
-      </w:pPr>
-    </w:p>
-    <w:p>
-      <w:pPr>
-        <w:rPr>
-          <w:lang w:val="en-US"/>
-        </w:rPr>
-      </w:pPr>
+      <w:r>
+        <w:rPr>
+          <w:lang w:val="en-US"/>
+        </w:rPr>
+        <w:t xml:space="preserve">Same test for Edge (Edge use also the </w:t>
+      </w:r>
+      <w:proofErr w:type="spellStart"/>
+      <w:r>
+        <w:rPr>
+          <w:lang w:val="en-US"/>
+        </w:rPr>
+        <w:t>LevelDB</w:t>
+      </w:r>
+      <w:proofErr w:type="spellEnd"/>
+      <w:r>
+        <w:rPr>
+          <w:lang w:val="en-US"/>
+        </w:rPr>
+        <w:t xml:space="preserve"> format):</w:t>
+      </w:r>
+    </w:p>
+    <w:p>
+      <w:pPr>
+        <w:jc w:val="center"/>
+        <w:rPr>
+          <w:lang w:val="en-US"/>
+        </w:rPr>
+      </w:pPr>
+      <w:r>
+        <w:rPr>
+          <w:lang w:val="en-US"/>
+        </w:rPr>
+        <w:drawing>
+          <wp:inline distT="0" distB="0" distL="0" distR="0" wp14:anchorId="775C4E36" wp14:editId="119A7E5C">
+            <wp:extent cx="5760720" cy="2591435"/>
+            <wp:effectExtent l="38100" t="38100" r="87630" b="94615"/>
+            <wp:docPr id="2" name="Picture 2"/>
+            <wp:cNvGraphicFramePr>
+              <a:graphicFrameLocks xmlns:a="http://schemas.openxmlformats.org/drawingml/2006/main" noChangeAspect="1"/>
+            </wp:cNvGraphicFramePr>
+            <a:graphic xmlns:a="http://schemas.openxmlformats.org/drawingml/2006/main">
+              <a:graphicData uri="http://schemas.openxmlformats.org/drawingml/2006/picture">
+                <pic:pic xmlns:pic="http://schemas.openxmlformats.org/drawingml/2006/picture">
+                  <pic:nvPicPr>
+                    <pic:cNvPr id="1" name=""/>
+                    <pic:cNvPicPr/>
+                  </pic:nvPicPr>
+                  <pic:blipFill>
+                    <a:blip r:embed="rId23"/>
+                    <a:stretch>
+                      <a:fillRect/>
+                    </a:stretch>
+                  </pic:blipFill>
+                  <pic:spPr>
+                    <a:xfrm>
+                      <a:off x="0" y="0"/>
+                      <a:ext cx="5760720" cy="2591435"/>
+                    </a:xfrm>
+                    <a:prstGeom prst="rect">
+                      <a:avLst/>
+                    </a:prstGeom>
+                    <a:effectLst>
+                      <a:outerShdw blurRad="50800" dist="38100" dir="2700000" algn="tl" rotWithShape="0">
+                        <a:prstClr val="black">
+                          <a:alpha val="40000"/>
+                        </a:prstClr>
+                      </a:outerShdw>
+                    </a:effectLst>
+                  </pic:spPr>
+                </pic:pic>
+              </a:graphicData>
+            </a:graphic>
+          </wp:inline>
+        </w:drawing>
+      </w:r>
+    </w:p>
+    <w:p>
+      <w:pPr>
+        <w:pStyle w:val="Caption"/>
+        <w:jc w:val="center"/>
+        <w:rPr>
+          <w:lang w:val="en-US"/>
+        </w:rPr>
+      </w:pPr>
+      <w:r>
+        <w:rPr>
+          <w:lang w:val="en-US"/>
+        </w:rPr>
+        <w:t xml:space="preserve">Figure </w:t>
+      </w:r>
+      <w:r>
+        <w:fldChar w:fldCharType="begin"/>
+      </w:r>
+      <w:r>
+        <w:rPr>
+          <w:lang w:val="en-US"/>
+        </w:rPr>
+        <w:instrText xml:space="preserve"> SEQ Figure \* ARABIC </w:instrText>
+      </w:r>
+      <w:r>
+        <w:fldChar w:fldCharType="separate"/>
+      </w:r>
+      <w:r>
+        <w:rPr>
+          <w:noProof/>
+          <w:lang w:val="en-US"/>
+        </w:rPr>
+        <w:t>9</w:t>
+      </w:r>
+      <w:r>
+        <w:fldChar w:fldCharType="end"/>
+      </w:r>
+      <w:r>
+        <w:rPr>
+          <w:lang w:val="en-US"/>
+        </w:rPr>
+        <w:t>: File Figure08.png</w:t>
+      </w:r>
+    </w:p>
+    <w:p>
+      <w:pPr>
+        <w:rPr>
+          <w:lang w:val="en-US"/>
+        </w:rPr>
+      </w:pPr>
+      <w:r>
+        <w:rPr>
+          <w:lang w:val="en-US"/>
+        </w:rPr>
+        <w:t xml:space="preserve">Same result </w:t>
+      </w:r>
+      <w:r>
+        <w:rPr>
+          <w:lang w:val="en-US"/>
+        </w:rPr>
+        <w:sym w:font="Wingdings" w:char="F04C"/>
+      </w:r>
+    </w:p>
+    <w:p>
+      <w:pPr>
+        <w:rPr>
+          <w:lang w:val="en-US"/>
+        </w:rPr>
+      </w:pPr>
+      <w:r>
+        <w:rPr>
+          <w:lang w:val="en-US"/>
+        </w:rPr>
+        <w:t>In conclusion, consider the browsers storage systems as unsafe from a file system point of view.</w:t>
+      </w:r>
     </w:p>
     <w:p>
       <w:pPr>
@@ -4868,13 +5463,6 @@
     </w:p>
     <w:p>
       <w:pPr>
-        <w:rPr>
-          <w:lang w:val="en-US"/>
-        </w:rPr>
-      </w:pPr>
-    </w:p>
-    <w:p>
-      <w:pPr>
         <w:pStyle w:val="Heading1"/>
         <w:rPr>
           <w:lang w:val="en-US"/>
@@ -4884,6 +5472,7 @@
         <w:rPr>
           <w:lang w:val="en-US"/>
         </w:rPr>
+        <w:lastRenderedPageBreak/>
         <w:t>The lab</w:t>
       </w:r>
     </w:p>
@@ -4897,7 +5486,21 @@
         <w:rPr>
           <w:lang w:val="en-US"/>
         </w:rPr>
-        <w:t>In order to experiment all elements mentioned in this post, a lab was created [17].</w:t>
+        <w:t xml:space="preserve">In order to experiment all elements mentioned in this post, a lab </w:t>
+      </w:r>
+      <w:proofErr w:type="gramStart"/>
+      <w:r>
+        <w:rPr>
+          <w:lang w:val="en-US"/>
+        </w:rPr>
+        <w:t>was created</w:t>
+      </w:r>
+      <w:proofErr w:type="gramEnd"/>
+      <w:r>
+        <w:rPr>
+          <w:lang w:val="en-US"/>
+        </w:rPr>
+        <w:t xml:space="preserve"> [17].</w:t>
       </w:r>
     </w:p>
     <w:p>
@@ -4922,7 +5525,8 @@
       </w:pPr>
       <w:r>
         <w:rPr>
-          <w:lang w:val="en-US"/>
+          <w:noProof/>
+          <w:lang w:eastAsia="fr-BE"/>
         </w:rPr>
         <w:drawing>
           <wp:inline distT="0" distB="0" distL="0" distR="0" wp14:anchorId="3E584DCC" wp14:editId="666DB4AE">
@@ -4940,7 +5544,7 @@
                     <pic:cNvPicPr/>
                   </pic:nvPicPr>
                   <pic:blipFill>
-                    <a:blip r:embed="rId23"/>
+                    <a:blip r:embed="rId24"/>
                     <a:stretch>
                       <a:fillRect/>
                     </a:stretch>
@@ -4972,14 +5576,23 @@
       <w:pPr>
         <w:pStyle w:val="Caption"/>
         <w:jc w:val="center"/>
-      </w:pPr>
-      <w:r>
+        <w:rPr>
+          <w:lang w:val="en-US"/>
+        </w:rPr>
+      </w:pPr>
+      <w:r>
+        <w:rPr>
+          <w:lang w:val="en-US"/>
+        </w:rPr>
         <w:t xml:space="preserve">Figure </w:t>
       </w:r>
       <w:r>
         <w:fldChar w:fldCharType="begin"/>
       </w:r>
       <w:r>
+        <w:rPr>
+          <w:lang w:val="en-US"/>
+        </w:rPr>
         <w:instrText xml:space="preserve"> SEQ Figure \* ARABIC </w:instrText>
       </w:r>
       <w:r>
@@ -4988,13 +5601,17 @@
       <w:r>
         <w:rPr>
           <w:noProof/>
-        </w:rPr>
-        <w:t>9</w:t>
+          <w:lang w:val="en-US"/>
+        </w:rPr>
+        <w:t>10</w:t>
       </w:r>
       <w:r>
         <w:fldChar w:fldCharType="end"/>
       </w:r>
       <w:r>
+        <w:rPr>
+          <w:lang w:val="en-US"/>
+        </w:rPr>
         <w:t>: File Figure04.png</w:t>
       </w:r>
     </w:p>
@@ -5026,7 +5643,14 @@
         <w:rPr>
           <w:lang w:val="en-US"/>
         </w:rPr>
-        <w:t xml:space="preserve"> were</w:t>
+        <w:t xml:space="preserve"> </w:t>
+      </w:r>
+      <w:proofErr w:type="gramStart"/>
+      <w:r>
+        <w:rPr>
+          <w:lang w:val="en-US"/>
+        </w:rPr>
+        <w:t>were</w:t>
       </w:r>
       <w:r>
         <w:rPr>
@@ -5040,6 +5664,7 @@
         </w:rPr>
         <w:t>ed</w:t>
       </w:r>
+      <w:proofErr w:type="gramEnd"/>
       <w:r>
         <w:rPr>
           <w:lang w:val="en-US"/>
@@ -5131,7 +5756,21 @@
         <w:rPr>
           <w:lang w:val="en-US"/>
         </w:rPr>
-        <w:t>All study note gathered were provided [19] in order to provide all information/hypothesis/assumption that were used/made to create this blog post.</w:t>
+        <w:t xml:space="preserve">All study note gathered </w:t>
+      </w:r>
+      <w:proofErr w:type="gramStart"/>
+      <w:r>
+        <w:rPr>
+          <w:lang w:val="en-US"/>
+        </w:rPr>
+        <w:t>were provided</w:t>
+      </w:r>
+      <w:proofErr w:type="gramEnd"/>
+      <w:r>
+        <w:rPr>
+          <w:lang w:val="en-US"/>
+        </w:rPr>
+        <w:t xml:space="preserve"> [19] in order to provide all information/hypothesis/assumption that were used/made to create this blog post.</w:t>
       </w:r>
     </w:p>
     <w:p>
@@ -5159,6 +5798,62 @@
           <w:lang w:val="en-US"/>
         </w:rPr>
         <w:lastRenderedPageBreak/>
+        <w:t>Credits</w:t>
+      </w:r>
+    </w:p>
+    <w:p>
+      <w:pPr>
+        <w:rPr>
+          <w:lang w:val="en-US"/>
+        </w:rPr>
+      </w:pPr>
+      <w:r>
+        <w:rPr>
+          <w:highlight w:val="yellow"/>
+          <w:lang w:val="en-US"/>
+        </w:rPr>
+        <w:t>TODO</w:t>
+      </w:r>
+    </w:p>
+    <w:p>
+      <w:pPr>
+        <w:pStyle w:val="Heading1"/>
+        <w:rPr>
+          <w:lang w:val="en-US"/>
+        </w:rPr>
+      </w:pPr>
+      <w:r>
+        <w:rPr>
+          <w:lang w:val="en-US"/>
+        </w:rPr>
+        <w:t>Conclusion</w:t>
+      </w:r>
+    </w:p>
+    <w:p>
+      <w:pPr>
+        <w:rPr>
+          <w:lang w:val="en-US"/>
+        </w:rPr>
+      </w:pPr>
+      <w:r>
+        <w:rPr>
+          <w:highlight w:val="yellow"/>
+          <w:lang w:val="en-US"/>
+        </w:rPr>
+        <w:t>TODO</w:t>
+      </w:r>
+    </w:p>
+    <w:p>
+      <w:pPr>
+        <w:pStyle w:val="Heading1"/>
+        <w:rPr>
+          <w:lang w:val="en-US"/>
+        </w:rPr>
+      </w:pPr>
+      <w:r>
+        <w:rPr>
+          <w:lang w:val="en-US"/>
+        </w:rPr>
         <w:t>References</w:t>
       </w:r>
     </w:p>
@@ -5173,7 +5868,7 @@
           <w:lang w:val="en-US"/>
         </w:rPr>
       </w:pPr>
-      <w:hyperlink r:id="rId24" w:history="1">
+      <w:hyperlink r:id="rId25" w:history="1">
         <w:r>
           <w:rPr>
             <w:rStyle w:val="Hyperlink"/>
@@ -5200,7 +5895,7 @@
           <w:lang w:val="en-US"/>
         </w:rPr>
       </w:pPr>
-      <w:hyperlink r:id="rId25" w:history="1">
+      <w:hyperlink r:id="rId26" w:history="1">
         <w:r>
           <w:rPr>
             <w:rStyle w:val="Hyperlink"/>
@@ -5227,7 +5922,7 @@
           <w:lang w:val="en-US"/>
         </w:rPr>
       </w:pPr>
-      <w:hyperlink r:id="rId26" w:history="1">
+      <w:hyperlink r:id="rId27" w:anchor="scope-out-of-scope" w:history="1">
         <w:r>
           <w:rPr>
             <w:rStyle w:val="Hyperlink"/>
@@ -5254,7 +5949,7 @@
           <w:lang w:val="en-US"/>
         </w:rPr>
       </w:pPr>
-      <w:hyperlink r:id="rId27" w:history="1">
+      <w:hyperlink r:id="rId28" w:history="1">
         <w:r>
           <w:rPr>
             <w:rStyle w:val="Hyperlink"/>
@@ -5281,7 +5976,7 @@
           <w:lang w:val="en-US"/>
         </w:rPr>
       </w:pPr>
-      <w:hyperlink r:id="rId28" w:history="1">
+      <w:hyperlink r:id="rId29" w:history="1">
         <w:r>
           <w:rPr>
             <w:rStyle w:val="Hyperlink"/>
@@ -5308,7 +6003,7 @@
           <w:lang w:val="en-US"/>
         </w:rPr>
       </w:pPr>
-      <w:hyperlink r:id="rId29" w:history="1">
+      <w:hyperlink r:id="rId30" w:anchor="concepts-underlying-implementation" w:history="1">
         <w:r>
           <w:rPr>
             <w:rStyle w:val="Hyperlink"/>
@@ -5335,7 +6030,7 @@
           <w:lang w:val="en-US"/>
         </w:rPr>
       </w:pPr>
-      <w:hyperlink r:id="rId30" w:history="1">
+      <w:hyperlink r:id="rId31" w:history="1">
         <w:r>
           <w:rPr>
             <w:rStyle w:val="Hyperlink"/>
@@ -5362,7 +6057,7 @@
           <w:lang w:val="en-US"/>
         </w:rPr>
       </w:pPr>
-      <w:hyperlink r:id="rId31" w:history="1">
+      <w:hyperlink r:id="rId32" w:history="1">
         <w:r>
           <w:rPr>
             <w:rStyle w:val="Hyperlink"/>
@@ -5389,7 +6084,7 @@
           <w:lang w:val="en-US"/>
         </w:rPr>
       </w:pPr>
-      <w:hyperlink r:id="rId32" w:history="1">
+      <w:hyperlink r:id="rId33" w:anchor="algorithm-overview" w:history="1">
         <w:r>
           <w:rPr>
             <w:rStyle w:val="Hyperlink"/>
@@ -5416,7 +6111,7 @@
           <w:lang w:val="en-US"/>
         </w:rPr>
       </w:pPr>
-      <w:hyperlink r:id="rId33" w:history="1">
+      <w:hyperlink r:id="rId34" w:history="1">
         <w:r>
           <w:rPr>
             <w:rStyle w:val="Hyperlink"/>
@@ -5443,7 +6138,7 @@
           <w:lang w:val="en-US"/>
         </w:rPr>
       </w:pPr>
-      <w:hyperlink r:id="rId34" w:history="1">
+      <w:hyperlink r:id="rId35" w:anchor="pkcs_8" w:history="1">
         <w:r>
           <w:rPr>
             <w:rStyle w:val="Hyperlink"/>
@@ -5470,7 +6165,7 @@
           <w:lang w:val="en-US"/>
         </w:rPr>
       </w:pPr>
-      <w:hyperlink r:id="rId35" w:history="1">
+      <w:hyperlink r:id="rId36" w:anchor="subjectpublickeyinfo" w:history="1">
         <w:r>
           <w:rPr>
             <w:rStyle w:val="Hyperlink"/>
@@ -5491,7 +6186,7 @@
           <w:lang w:val="en-US"/>
         </w:rPr>
       </w:pPr>
-      <w:hyperlink r:id="rId36" w:history="1">
+      <w:hyperlink r:id="rId37" w:anchor="json_web_key" w:history="1">
         <w:r>
           <w:rPr>
             <w:rStyle w:val="Hyperlink"/>
@@ -5518,7 +6213,7 @@
           <w:lang w:val="en-US"/>
         </w:rPr>
       </w:pPr>
-      <w:hyperlink r:id="rId37" w:history="1">
+      <w:hyperlink r:id="rId38" w:history="1">
         <w:r>
           <w:rPr>
             <w:rStyle w:val="Hyperlink"/>
@@ -5545,7 +6240,7 @@
           <w:lang w:val="en-US"/>
         </w:rPr>
       </w:pPr>
-      <w:hyperlink r:id="rId38" w:history="1">
+      <w:hyperlink r:id="rId39" w:anchor="theory" w:history="1">
         <w:r>
           <w:rPr>
             <w:rStyle w:val="Hyperlink"/>
@@ -5572,7 +6267,7 @@
           <w:lang w:val="en-US"/>
         </w:rPr>
       </w:pPr>
-      <w:hyperlink r:id="rId39" w:history="1">
+      <w:hyperlink r:id="rId40" w:anchor="parameters" w:history="1">
         <w:r>
           <w:rPr>
             <w:rStyle w:val="Hyperlink"/>
@@ -5599,7 +6294,7 @@
           <w:lang w:val="en-US"/>
         </w:rPr>
       </w:pPr>
-      <w:hyperlink r:id="rId40" w:history="1">
+      <w:hyperlink r:id="rId41" w:history="1">
         <w:r>
           <w:rPr>
             <w:rStyle w:val="Hyperlink"/>
@@ -5626,7 +6321,7 @@
           <w:lang w:val="en-US"/>
         </w:rPr>
       </w:pPr>
-      <w:hyperlink r:id="rId41" w:history="1">
+      <w:hyperlink r:id="rId42" w:history="1">
         <w:r>
           <w:rPr>
             <w:rStyle w:val="Hyperlink"/>
@@ -5653,7 +6348,7 @@
           <w:lang w:val="en-US"/>
         </w:rPr>
       </w:pPr>
-      <w:hyperlink r:id="rId42" w:history="1">
+      <w:hyperlink r:id="rId43" w:history="1">
         <w:r>
           <w:rPr>
             <w:rStyle w:val="Hyperlink"/>
@@ -5680,7 +6375,7 @@
           <w:lang w:val="en-US"/>
         </w:rPr>
       </w:pPr>
-      <w:hyperlink r:id="rId43" w:history="1">
+      <w:hyperlink r:id="rId44" w:history="1">
         <w:r>
           <w:rPr>
             <w:rStyle w:val="Hyperlink"/>
@@ -5707,7 +6402,7 @@
           <w:lang w:val="en-US"/>
         </w:rPr>
       </w:pPr>
-      <w:hyperlink r:id="rId44" w:history="1">
+      <w:hyperlink r:id="rId45" w:anchor="concepts-key-storage" w:history="1">
         <w:r>
           <w:rPr>
             <w:rStyle w:val="Hyperlink"/>
@@ -5734,7 +6429,7 @@
           <w:lang w:val="en-US"/>
         </w:rPr>
       </w:pPr>
-      <w:hyperlink r:id="rId45" w:history="1">
+      <w:hyperlink r:id="rId46" w:anchor="L179" w:history="1">
         <w:r>
           <w:rPr>
             <w:rStyle w:val="Hyperlink"/>
@@ -5761,7 +6456,7 @@
           <w:lang w:val="en-US"/>
         </w:rPr>
       </w:pPr>
-      <w:hyperlink r:id="rId46" w:history="1">
+      <w:hyperlink r:id="rId47" w:history="1">
         <w:r>
           <w:rPr>
             <w:rStyle w:val="Hyperlink"/>
@@ -5785,7 +6480,7 @@
       </w:pPr>
     </w:p>
     <w:sectPr>
-      <w:footerReference w:type="default" r:id="rId47"/>
+      <w:footerReference w:type="default" r:id="rId48"/>
       <w:pgSz w:w="11906" w:h="16838"/>
       <w:pgMar w:top="1417" w:right="1417" w:bottom="1417" w:left="1417" w:header="708" w:footer="708" w:gutter="0"/>
       <w:cols w:space="708"/>
@@ -5855,6 +6550,7 @@
         <w:docPartUnique/>
       </w:docPartObj>
     </w:sdtPr>
+    <w:sdtEndPr/>
     <w:sdtContent>
       <w:sdt>
         <w:sdtPr>
@@ -5864,6 +6560,7 @@
             <w:docPartUnique/>
           </w:docPartObj>
         </w:sdtPr>
+        <w:sdtEndPr/>
         <w:sdtContent>
           <w:p>
             <w:pPr>
@@ -5904,7 +6601,7 @@
                 <w:bCs/>
                 <w:noProof/>
               </w:rPr>
-              <w:t>11</w:t>
+              <w:t>4</w:t>
             </w:r>
             <w:r>
               <w:rPr>
@@ -9064,21 +9761,12 @@
 </file>
 
 <file path=customXml/item1.xml><?xml version="1.0" encoding="utf-8"?>
-<p:properties xmlns:p="http://schemas.microsoft.com/office/2006/metadata/properties" xmlns:xsi="http://www.w3.org/2001/XMLSchema-instance" xmlns:pc="http://schemas.microsoft.com/office/infopath/2007/PartnerControls">
-  <documentManagement>
-    <Attachedfiles xmlns="02b48c24-590e-4651-bf89-1c80665057f0" xsi:nil="true"/>
-    <XLMTechnicalReviewer xmlns="02b48c24-590e-4651-bf89-1c80665057f0">
-      <UserInfo>
-        <DisplayName>Valentin GIANNINI</DisplayName>
-        <AccountId>21</AccountId>
-        <AccountType/>
-      </UserInfo>
-    </XLMTechnicalReviewer>
-    <XLMReference xmlns="02b48c24-590e-4651-bf89-1c80665057f0">XLM-0000</XLMReference>
-    <XLMReviewStatus xmlns="02b48c24-590e-4651-bf89-1c80665057f0">Mgt Review</XLMReviewStatus>
-    <XLMClientCompany xmlns="02b48c24-590e-4651-bf89-1c80665057f0">XLM</XLMClientCompany>
-  </documentManagement>
-</p:properties>
+<?mso-contentType ?>
+<FormTemplates xmlns="http://schemas.microsoft.com/sharepoint/v3/contenttype/forms">
+  <Display>DocumentLibraryForm</Display>
+  <Edit>DocumentLibraryForm</Edit>
+  <New>DocumentLibraryForm</New>
+</FormTemplates>
 </file>
 
 <file path=customXml/item2.xml><?xml version="1.0" encoding="utf-8"?>
@@ -9319,12 +10007,21 @@
 </file>
 
 <file path=customXml/item3.xml><?xml version="1.0" encoding="utf-8"?>
-<?mso-contentType ?>
-<FormTemplates xmlns="http://schemas.microsoft.com/sharepoint/v3/contenttype/forms">
-  <Display>DocumentLibraryForm</Display>
-  <Edit>DocumentLibraryForm</Edit>
-  <New>DocumentLibraryForm</New>
-</FormTemplates>
+<p:properties xmlns:p="http://schemas.microsoft.com/office/2006/metadata/properties" xmlns:xsi="http://www.w3.org/2001/XMLSchema-instance" xmlns:pc="http://schemas.microsoft.com/office/infopath/2007/PartnerControls">
+  <documentManagement>
+    <Attachedfiles xmlns="02b48c24-590e-4651-bf89-1c80665057f0" xsi:nil="true"/>
+    <XLMTechnicalReviewer xmlns="02b48c24-590e-4651-bf89-1c80665057f0">
+      <UserInfo>
+        <DisplayName>Valentin GIANNINI</DisplayName>
+        <AccountId>21</AccountId>
+        <AccountType/>
+      </UserInfo>
+    </XLMTechnicalReviewer>
+    <XLMReference xmlns="02b48c24-590e-4651-bf89-1c80665057f0">XLM-0000</XLMReference>
+    <XLMReviewStatus xmlns="02b48c24-590e-4651-bf89-1c80665057f0">Mgt Review</XLMReviewStatus>
+    <XLMClientCompany xmlns="02b48c24-590e-4651-bf89-1c80665057f0">XLM</XLMClientCompany>
+  </documentManagement>
+</p:properties>
 </file>
 
 <file path=customXml/item4.xml><?xml version="1.0" encoding="utf-8"?>
@@ -9332,11 +10029,9 @@
 </file>
 
 <file path=customXml/itemProps1.xml><?xml version="1.0" encoding="utf-8"?>
-<ds:datastoreItem xmlns:ds="http://schemas.openxmlformats.org/officeDocument/2006/customXml" ds:itemID="{5510F880-56D3-4927-B057-9798347681FE}">
+<ds:datastoreItem xmlns:ds="http://schemas.openxmlformats.org/officeDocument/2006/customXml" ds:itemID="{40E029EA-3779-4C9E-9728-A65ADCC59A3C}">
   <ds:schemaRefs>
-    <ds:schemaRef ds:uri="http://schemas.microsoft.com/office/2006/metadata/properties"/>
-    <ds:schemaRef ds:uri="http://schemas.microsoft.com/office/infopath/2007/PartnerControls"/>
-    <ds:schemaRef ds:uri="02b48c24-590e-4651-bf89-1c80665057f0"/>
+    <ds:schemaRef ds:uri="http://schemas.microsoft.com/sharepoint/v3/contenttype/forms"/>
   </ds:schemaRefs>
 </ds:datastoreItem>
 </file>
@@ -9361,15 +10056,17 @@
 </file>
 
 <file path=customXml/itemProps3.xml><?xml version="1.0" encoding="utf-8"?>
-<ds:datastoreItem xmlns:ds="http://schemas.openxmlformats.org/officeDocument/2006/customXml" ds:itemID="{40E029EA-3779-4C9E-9728-A65ADCC59A3C}">
+<ds:datastoreItem xmlns:ds="http://schemas.openxmlformats.org/officeDocument/2006/customXml" ds:itemID="{5510F880-56D3-4927-B057-9798347681FE}">
   <ds:schemaRefs>
-    <ds:schemaRef ds:uri="http://schemas.microsoft.com/sharepoint/v3/contenttype/forms"/>
+    <ds:schemaRef ds:uri="http://schemas.microsoft.com/office/2006/metadata/properties"/>
+    <ds:schemaRef ds:uri="http://schemas.microsoft.com/office/infopath/2007/PartnerControls"/>
+    <ds:schemaRef ds:uri="02b48c24-590e-4651-bf89-1c80665057f0"/>
   </ds:schemaRefs>
 </ds:datastoreItem>
 </file>
 
 <file path=customXml/itemProps4.xml><?xml version="1.0" encoding="utf-8"?>
-<ds:datastoreItem xmlns:ds="http://schemas.openxmlformats.org/officeDocument/2006/customXml" ds:itemID="{2865183B-7A4D-459A-B4ED-FE69F58397B4}">
+<ds:datastoreItem xmlns:ds="http://schemas.openxmlformats.org/officeDocument/2006/customXml" ds:itemID="{D3BA3366-0DAD-4C60-88C8-4E884D90099A}">
   <ds:schemaRefs>
     <ds:schemaRef ds:uri="http://schemas.openxmlformats.org/officeDocument/2006/bibliography"/>
   </ds:schemaRefs>

</xml_diff>

<commit_message>
Add new section and demo video
</commit_message>
<xml_diff>
--- a/post/BlogTestWebCryptoAPI.docx
+++ b/post/BlogTestWebCryptoAPI.docx
@@ -33,6 +33,11 @@
     </w:p>
     <w:p>
       <w:pPr>
+        <w:pStyle w:val="ListParagraph"/>
+        <w:numPr>
+          <w:ilvl w:val="0"/>
+          <w:numId w:val="18"/>
+        </w:numPr>
         <w:rPr>
           <w:lang w:val="en-US"/>
         </w:rPr>
@@ -55,6 +60,11 @@
     </w:p>
     <w:p>
       <w:pPr>
+        <w:pStyle w:val="ListParagraph"/>
+        <w:numPr>
+          <w:ilvl w:val="0"/>
+          <w:numId w:val="18"/>
+        </w:numPr>
         <w:rPr>
           <w:lang w:val="en-US"/>
         </w:rPr>
@@ -77,6 +87,11 @@
     </w:p>
     <w:p>
       <w:pPr>
+        <w:pStyle w:val="ListParagraph"/>
+        <w:numPr>
+          <w:ilvl w:val="0"/>
+          <w:numId w:val="18"/>
+        </w:numPr>
         <w:rPr>
           <w:lang w:val="en-US"/>
         </w:rPr>
@@ -218,14 +233,12 @@
         </w:rPr>
         <w:t xml:space="preserve">exploration of this </w:t>
       </w:r>
-      <w:proofErr w:type="spellStart"/>
-      <w:r>
-        <w:rPr>
-          <w:lang w:val="en-US"/>
-        </w:rPr>
-        <w:t>Javascript</w:t>
-      </w:r>
-      <w:proofErr w:type="spellEnd"/>
+      <w:r>
+        <w:rPr>
+          <w:lang w:val="en-US"/>
+        </w:rPr>
+        <w:t>JavaScript</w:t>
+      </w:r>
       <w:r>
         <w:rPr>
           <w:lang w:val="en-US"/>
@@ -2124,8 +2137,6 @@
         </w:rPr>
         <w:t>TODO:</w:t>
       </w:r>
-      <w:bookmarkStart w:id="0" w:name="_GoBack"/>
-      <w:bookmarkEnd w:id="0"/>
       <w:r>
         <w:rPr>
           <w:highlight w:val="yellow"/>
@@ -3752,14 +3763,27 @@
       <w:r>
         <w:t xml:space="preserve">Figure </w:t>
       </w:r>
-      <w:fldSimple w:instr=" SEQ Figure \* ARABIC ">
-        <w:r>
-          <w:rPr>
-            <w:noProof/>
-          </w:rPr>
-          <w:t>4</w:t>
-        </w:r>
-      </w:fldSimple>
+      <w:r>
+        <w:fldChar w:fldCharType="begin"/>
+      </w:r>
+      <w:r>
+        <w:instrText xml:space="preserve"> SEQ Figure \* ARABIC </w:instrText>
+      </w:r>
+      <w:r>
+        <w:fldChar w:fldCharType="separate"/>
+      </w:r>
+      <w:r>
+        <w:rPr>
+          <w:noProof/>
+        </w:rPr>
+        <w:t>4</w:t>
+      </w:r>
+      <w:r>
+        <w:rPr>
+          <w:noProof/>
+        </w:rPr>
+        <w:fldChar w:fldCharType="end"/>
+      </w:r>
       <w:r>
         <w:t>: File Figure03.png</w:t>
       </w:r>
@@ -5327,7 +5351,8 @@
       </w:pPr>
       <w:r>
         <w:rPr>
-          <w:lang w:val="en-US"/>
+          <w:noProof/>
+          <w:lang w:eastAsia="fr-BE"/>
         </w:rPr>
         <w:drawing>
           <wp:inline distT="0" distB="0" distL="0" distR="0" wp14:anchorId="775C4E36" wp14:editId="119A7E5C">
@@ -5473,6 +5498,834 @@
           <w:lang w:val="en-US"/>
         </w:rPr>
         <w:lastRenderedPageBreak/>
+        <w:t>Built-in protection against local DOS</w:t>
+      </w:r>
+    </w:p>
+    <w:p>
+      <w:pPr>
+        <w:rPr>
+          <w:lang w:val="en-US"/>
+        </w:rPr>
+      </w:pPr>
+      <w:r>
+        <w:rPr>
+          <w:lang w:val="en-US"/>
+        </w:rPr>
+        <w:t>Browsers implements protection to prevent usage of cryptographic functions in a way that can cause instability or browser crash.</w:t>
+      </w:r>
+      <w:r>
+        <w:rPr>
+          <w:lang w:val="en-US"/>
+        </w:rPr>
+        <w:t xml:space="preserve"> Below are some example of limitation implemented.</w:t>
+      </w:r>
+    </w:p>
+    <w:p>
+      <w:pPr>
+        <w:rPr>
+          <w:lang w:val="en-US"/>
+        </w:rPr>
+      </w:pPr>
+      <w:r>
+        <w:rPr>
+          <w:lang w:val="en-US"/>
+        </w:rPr>
+        <w:t xml:space="preserve">Example of limitation implemented in the function </w:t>
+      </w:r>
+      <w:proofErr w:type="spellStart"/>
+      <w:proofErr w:type="gramStart"/>
+      <w:r>
+        <w:rPr>
+          <w:b/>
+          <w:lang w:val="en-US"/>
+        </w:rPr>
+        <w:t>getRandomValues</w:t>
+      </w:r>
+      <w:proofErr w:type="spellEnd"/>
+      <w:r>
+        <w:rPr>
+          <w:b/>
+          <w:lang w:val="en-US"/>
+        </w:rPr>
+        <w:t>(</w:t>
+      </w:r>
+      <w:proofErr w:type="gramEnd"/>
+      <w:r>
+        <w:rPr>
+          <w:b/>
+          <w:lang w:val="en-US"/>
+        </w:rPr>
+        <w:t>)</w:t>
+      </w:r>
+      <w:r>
+        <w:rPr>
+          <w:b/>
+          <w:lang w:val="en-US"/>
+        </w:rPr>
+        <w:t xml:space="preserve"> </w:t>
+      </w:r>
+      <w:r>
+        <w:rPr>
+          <w:lang w:val="en-US"/>
+        </w:rPr>
+        <w:t>–</w:t>
+      </w:r>
+      <w:r>
+        <w:rPr>
+          <w:lang w:val="en-US"/>
+        </w:rPr>
+        <w:t xml:space="preserve"> T</w:t>
+      </w:r>
+      <w:r>
+        <w:rPr>
+          <w:lang w:val="en-US"/>
+        </w:rPr>
+        <w:t>he request length cannot be superior to 65536 bytes.:</w:t>
+      </w:r>
+    </w:p>
+    <w:p>
+      <w:pPr>
+        <w:jc w:val="center"/>
+        <w:rPr>
+          <w:lang w:val="en-US"/>
+        </w:rPr>
+      </w:pPr>
+      <w:r>
+        <w:rPr>
+          <w:noProof/>
+          <w:lang w:eastAsia="fr-BE"/>
+        </w:rPr>
+        <w:drawing>
+          <wp:inline distT="0" distB="0" distL="0" distR="0" wp14:anchorId="74DBF392" wp14:editId="2D69F4FA">
+            <wp:extent cx="3762900" cy="1162212"/>
+            <wp:effectExtent l="38100" t="38100" r="104775" b="95250"/>
+            <wp:docPr id="3" name="Picture 3"/>
+            <wp:cNvGraphicFramePr>
+              <a:graphicFrameLocks xmlns:a="http://schemas.openxmlformats.org/drawingml/2006/main" noChangeAspect="1"/>
+            </wp:cNvGraphicFramePr>
+            <a:graphic xmlns:a="http://schemas.openxmlformats.org/drawingml/2006/main">
+              <a:graphicData uri="http://schemas.openxmlformats.org/drawingml/2006/picture">
+                <pic:pic xmlns:pic="http://schemas.openxmlformats.org/drawingml/2006/picture">
+                  <pic:nvPicPr>
+                    <pic:cNvPr id="3" name="Figure09.png"/>
+                    <pic:cNvPicPr/>
+                  </pic:nvPicPr>
+                  <pic:blipFill>
+                    <a:blip r:embed="rId24">
+                      <a:extLst>
+                        <a:ext uri="{28A0092B-C50C-407E-A947-70E740481C1C}">
+                          <a14:useLocalDpi xmlns:a14="http://schemas.microsoft.com/office/drawing/2010/main" val="0"/>
+                        </a:ext>
+                      </a:extLst>
+                    </a:blip>
+                    <a:stretch>
+                      <a:fillRect/>
+                    </a:stretch>
+                  </pic:blipFill>
+                  <pic:spPr>
+                    <a:xfrm>
+                      <a:off x="0" y="0"/>
+                      <a:ext cx="3762900" cy="1162212"/>
+                    </a:xfrm>
+                    <a:prstGeom prst="rect">
+                      <a:avLst/>
+                    </a:prstGeom>
+                    <a:effectLst>
+                      <a:outerShdw blurRad="50800" dist="38100" dir="2700000" algn="tl" rotWithShape="0">
+                        <a:prstClr val="black">
+                          <a:alpha val="40000"/>
+                        </a:prstClr>
+                      </a:outerShdw>
+                    </a:effectLst>
+                  </pic:spPr>
+                </pic:pic>
+              </a:graphicData>
+            </a:graphic>
+          </wp:inline>
+        </w:drawing>
+      </w:r>
+    </w:p>
+    <w:p>
+      <w:pPr>
+        <w:pStyle w:val="Caption"/>
+        <w:jc w:val="center"/>
+        <w:rPr>
+          <w:lang w:val="en-US"/>
+        </w:rPr>
+      </w:pPr>
+      <w:r>
+        <w:rPr>
+          <w:lang w:val="en-US"/>
+        </w:rPr>
+        <w:t xml:space="preserve">Figure </w:t>
+      </w:r>
+      <w:r>
+        <w:fldChar w:fldCharType="begin"/>
+      </w:r>
+      <w:r>
+        <w:rPr>
+          <w:lang w:val="en-US"/>
+        </w:rPr>
+        <w:instrText xml:space="preserve"> SEQ Figure \* ARABIC </w:instrText>
+      </w:r>
+      <w:r>
+        <w:fldChar w:fldCharType="separate"/>
+      </w:r>
+      <w:r>
+        <w:rPr>
+          <w:noProof/>
+          <w:lang w:val="en-US"/>
+        </w:rPr>
+        <w:t>10</w:t>
+      </w:r>
+      <w:r>
+        <w:fldChar w:fldCharType="end"/>
+      </w:r>
+      <w:r>
+        <w:rPr>
+          <w:lang w:val="en-US"/>
+        </w:rPr>
+        <w:t>: File Figure09.png</w:t>
+      </w:r>
+    </w:p>
+    <w:p>
+      <w:pPr>
+        <w:pStyle w:val="Caption"/>
+        <w:rPr>
+          <w:i w:val="0"/>
+          <w:iCs w:val="0"/>
+          <w:color w:val="auto"/>
+          <w:sz w:val="22"/>
+          <w:szCs w:val="22"/>
+          <w:lang w:val="en-US"/>
+        </w:rPr>
+      </w:pPr>
+      <w:r>
+        <w:rPr>
+          <w:i w:val="0"/>
+          <w:iCs w:val="0"/>
+          <w:color w:val="auto"/>
+          <w:sz w:val="22"/>
+          <w:szCs w:val="22"/>
+          <w:lang w:val="en-US"/>
+        </w:rPr>
+        <w:t>Another e</w:t>
+      </w:r>
+      <w:r>
+        <w:rPr>
+          <w:i w:val="0"/>
+          <w:iCs w:val="0"/>
+          <w:color w:val="auto"/>
+          <w:sz w:val="22"/>
+          <w:szCs w:val="22"/>
+          <w:lang w:val="en-US"/>
+        </w:rPr>
+        <w:t>xample of limitation implemented</w:t>
+      </w:r>
+      <w:r>
+        <w:rPr>
+          <w:i w:val="0"/>
+          <w:iCs w:val="0"/>
+          <w:color w:val="auto"/>
+          <w:sz w:val="22"/>
+          <w:szCs w:val="22"/>
+          <w:lang w:val="en-US"/>
+        </w:rPr>
+        <w:t>, here</w:t>
+      </w:r>
+      <w:r>
+        <w:rPr>
+          <w:i w:val="0"/>
+          <w:iCs w:val="0"/>
+          <w:color w:val="auto"/>
+          <w:sz w:val="22"/>
+          <w:szCs w:val="22"/>
+          <w:lang w:val="en-US"/>
+        </w:rPr>
+        <w:t xml:space="preserve"> in the </w:t>
+      </w:r>
+      <w:proofErr w:type="gramStart"/>
+      <w:r>
+        <w:rPr>
+          <w:b/>
+          <w:i w:val="0"/>
+          <w:iCs w:val="0"/>
+          <w:color w:val="auto"/>
+          <w:sz w:val="22"/>
+          <w:szCs w:val="22"/>
+          <w:lang w:val="en-US"/>
+        </w:rPr>
+        <w:t>encrypt(</w:t>
+      </w:r>
+      <w:proofErr w:type="gramEnd"/>
+      <w:r>
+        <w:rPr>
+          <w:b/>
+          <w:i w:val="0"/>
+          <w:iCs w:val="0"/>
+          <w:color w:val="auto"/>
+          <w:sz w:val="22"/>
+          <w:szCs w:val="22"/>
+          <w:lang w:val="en-US"/>
+        </w:rPr>
+        <w:t>)</w:t>
+      </w:r>
+      <w:r>
+        <w:rPr>
+          <w:i w:val="0"/>
+          <w:iCs w:val="0"/>
+          <w:color w:val="auto"/>
+          <w:sz w:val="22"/>
+          <w:szCs w:val="22"/>
+          <w:lang w:val="en-US"/>
+        </w:rPr>
+        <w:t xml:space="preserve"> function when</w:t>
+      </w:r>
+      <w:r>
+        <w:rPr>
+          <w:i w:val="0"/>
+          <w:iCs w:val="0"/>
+          <w:color w:val="auto"/>
+          <w:sz w:val="22"/>
+          <w:szCs w:val="22"/>
+          <w:lang w:val="en-US"/>
+        </w:rPr>
+        <w:t xml:space="preserve"> used </w:t>
+      </w:r>
+      <w:r>
+        <w:rPr>
+          <w:i w:val="0"/>
+          <w:iCs w:val="0"/>
+          <w:color w:val="auto"/>
+          <w:sz w:val="22"/>
+          <w:szCs w:val="22"/>
+          <w:lang w:val="en-US"/>
+        </w:rPr>
+        <w:t xml:space="preserve">with </w:t>
+      </w:r>
+      <w:r>
+        <w:rPr>
+          <w:i w:val="0"/>
+          <w:iCs w:val="0"/>
+          <w:color w:val="auto"/>
+          <w:sz w:val="22"/>
+          <w:szCs w:val="22"/>
+          <w:lang w:val="en-US"/>
+        </w:rPr>
+        <w:t xml:space="preserve">a </w:t>
+      </w:r>
+      <w:r>
+        <w:rPr>
+          <w:i w:val="0"/>
+          <w:iCs w:val="0"/>
+          <w:color w:val="auto"/>
+          <w:sz w:val="22"/>
+          <w:szCs w:val="22"/>
+          <w:lang w:val="en-US"/>
+        </w:rPr>
+        <w:t>asymmetric key</w:t>
+      </w:r>
+      <w:r>
+        <w:rPr>
+          <w:i w:val="0"/>
+          <w:iCs w:val="0"/>
+          <w:color w:val="auto"/>
+          <w:sz w:val="22"/>
+          <w:szCs w:val="22"/>
+          <w:lang w:val="en-US"/>
+        </w:rPr>
+        <w:t xml:space="preserve"> pair – In this example, the input data to encrypt is too large</w:t>
+      </w:r>
+      <w:r>
+        <w:rPr>
+          <w:i w:val="0"/>
+          <w:iCs w:val="0"/>
+          <w:color w:val="auto"/>
+          <w:sz w:val="22"/>
+          <w:szCs w:val="22"/>
+          <w:lang w:val="en-US"/>
+        </w:rPr>
+        <w:t>:</w:t>
+      </w:r>
+    </w:p>
+    <w:p>
+      <w:pPr>
+        <w:pStyle w:val="Caption"/>
+        <w:jc w:val="center"/>
+        <w:rPr>
+          <w:lang w:val="en-US"/>
+        </w:rPr>
+      </w:pPr>
+      <w:r>
+        <w:rPr>
+          <w:lang w:val="en-US"/>
+        </w:rPr>
+        <w:drawing>
+          <wp:inline distT="0" distB="0" distL="0" distR="0" wp14:anchorId="5A74FC60" wp14:editId="6B470042">
+            <wp:extent cx="5760720" cy="1266825"/>
+            <wp:effectExtent l="38100" t="38100" r="87630" b="104775"/>
+            <wp:docPr id="4" name="Picture 4"/>
+            <wp:cNvGraphicFramePr>
+              <a:graphicFrameLocks xmlns:a="http://schemas.openxmlformats.org/drawingml/2006/main" noChangeAspect="1"/>
+            </wp:cNvGraphicFramePr>
+            <a:graphic xmlns:a="http://schemas.openxmlformats.org/drawingml/2006/main">
+              <a:graphicData uri="http://schemas.openxmlformats.org/drawingml/2006/picture">
+                <pic:pic xmlns:pic="http://schemas.openxmlformats.org/drawingml/2006/picture">
+                  <pic:nvPicPr>
+                    <pic:cNvPr id="1" name=""/>
+                    <pic:cNvPicPr/>
+                  </pic:nvPicPr>
+                  <pic:blipFill>
+                    <a:blip r:embed="rId25"/>
+                    <a:stretch>
+                      <a:fillRect/>
+                    </a:stretch>
+                  </pic:blipFill>
+                  <pic:spPr>
+                    <a:xfrm>
+                      <a:off x="0" y="0"/>
+                      <a:ext cx="5760720" cy="1266825"/>
+                    </a:xfrm>
+                    <a:prstGeom prst="rect">
+                      <a:avLst/>
+                    </a:prstGeom>
+                    <a:effectLst>
+                      <a:outerShdw blurRad="50800" dist="38100" dir="2700000" algn="tl" rotWithShape="0">
+                        <a:prstClr val="black">
+                          <a:alpha val="40000"/>
+                        </a:prstClr>
+                      </a:outerShdw>
+                    </a:effectLst>
+                  </pic:spPr>
+                </pic:pic>
+              </a:graphicData>
+            </a:graphic>
+          </wp:inline>
+        </w:drawing>
+      </w:r>
+    </w:p>
+    <w:p>
+      <w:pPr>
+        <w:pStyle w:val="Caption"/>
+        <w:jc w:val="center"/>
+        <w:rPr>
+          <w:lang w:val="en-US"/>
+        </w:rPr>
+      </w:pPr>
+      <w:r>
+        <w:rPr>
+          <w:lang w:val="en-US"/>
+        </w:rPr>
+        <w:t xml:space="preserve">Figure </w:t>
+      </w:r>
+      <w:r>
+        <w:fldChar w:fldCharType="begin"/>
+      </w:r>
+      <w:r>
+        <w:rPr>
+          <w:lang w:val="en-US"/>
+        </w:rPr>
+        <w:instrText xml:space="preserve"> SEQ Figure \* ARABIC </w:instrText>
+      </w:r>
+      <w:r>
+        <w:fldChar w:fldCharType="separate"/>
+      </w:r>
+      <w:r>
+        <w:rPr>
+          <w:noProof/>
+          <w:lang w:val="en-US"/>
+        </w:rPr>
+        <w:t>11</w:t>
+      </w:r>
+      <w:r>
+        <w:fldChar w:fldCharType="end"/>
+      </w:r>
+      <w:r>
+        <w:rPr>
+          <w:lang w:val="en-US"/>
+        </w:rPr>
+        <w:t>: File Figure10.png</w:t>
+      </w:r>
+    </w:p>
+    <w:p>
+      <w:pPr>
+        <w:pStyle w:val="Caption"/>
+        <w:rPr>
+          <w:i w:val="0"/>
+          <w:iCs w:val="0"/>
+          <w:color w:val="auto"/>
+          <w:sz w:val="22"/>
+          <w:szCs w:val="22"/>
+          <w:lang w:val="en-US"/>
+        </w:rPr>
+      </w:pPr>
+      <w:r>
+        <w:rPr>
+          <w:i w:val="0"/>
+          <w:iCs w:val="0"/>
+          <w:color w:val="auto"/>
+          <w:sz w:val="22"/>
+          <w:szCs w:val="22"/>
+          <w:lang w:val="en-US"/>
+        </w:rPr>
+        <w:t xml:space="preserve">However, for the example above, depending on the way in which the </w:t>
+      </w:r>
+      <w:r>
+        <w:rPr>
+          <w:i w:val="0"/>
+          <w:iCs w:val="0"/>
+          <w:color w:val="auto"/>
+          <w:sz w:val="22"/>
+          <w:szCs w:val="22"/>
+          <w:lang w:val="en-US"/>
+        </w:rPr>
+        <w:t>cryptographic</w:t>
+      </w:r>
+      <w:r>
+        <w:rPr>
+          <w:i w:val="0"/>
+          <w:iCs w:val="0"/>
+          <w:color w:val="auto"/>
+          <w:sz w:val="22"/>
+          <w:szCs w:val="22"/>
+          <w:lang w:val="en-US"/>
+        </w:rPr>
+        <w:t xml:space="preserve"> function </w:t>
+      </w:r>
+      <w:proofErr w:type="gramStart"/>
+      <w:r>
+        <w:rPr>
+          <w:i w:val="0"/>
+          <w:iCs w:val="0"/>
+          <w:color w:val="auto"/>
+          <w:sz w:val="22"/>
+          <w:szCs w:val="22"/>
+          <w:lang w:val="en-US"/>
+        </w:rPr>
+        <w:t>is called</w:t>
+      </w:r>
+      <w:proofErr w:type="gramEnd"/>
+      <w:r>
+        <w:rPr>
+          <w:i w:val="0"/>
+          <w:iCs w:val="0"/>
+          <w:color w:val="auto"/>
+          <w:sz w:val="22"/>
+          <w:szCs w:val="22"/>
+          <w:lang w:val="en-US"/>
+        </w:rPr>
+        <w:t>, it may bypass the protection above and trigger another one</w:t>
+      </w:r>
+      <w:r>
+        <w:rPr>
+          <w:i w:val="0"/>
+          <w:iCs w:val="0"/>
+          <w:color w:val="auto"/>
+          <w:sz w:val="22"/>
+          <w:szCs w:val="22"/>
+          <w:lang w:val="en-US"/>
+        </w:rPr>
+        <w:t xml:space="preserve"> or not</w:t>
+      </w:r>
+      <w:r>
+        <w:rPr>
+          <w:i w:val="0"/>
+          <w:iCs w:val="0"/>
+          <w:color w:val="auto"/>
+          <w:sz w:val="22"/>
+          <w:szCs w:val="22"/>
+          <w:lang w:val="en-US"/>
+        </w:rPr>
+        <w:t>...</w:t>
+      </w:r>
+    </w:p>
+    <w:p>
+      <w:pPr>
+        <w:pStyle w:val="Caption"/>
+        <w:rPr>
+          <w:i w:val="0"/>
+          <w:iCs w:val="0"/>
+          <w:color w:val="auto"/>
+          <w:sz w:val="22"/>
+          <w:szCs w:val="22"/>
+          <w:lang w:val="en-US"/>
+        </w:rPr>
+      </w:pPr>
+      <w:r>
+        <w:rPr>
+          <w:i w:val="0"/>
+          <w:iCs w:val="0"/>
+          <w:color w:val="auto"/>
+          <w:sz w:val="22"/>
+          <w:szCs w:val="22"/>
+          <w:lang w:val="en-US"/>
+        </w:rPr>
+        <w:t xml:space="preserve">When this test [24] </w:t>
+      </w:r>
+      <w:proofErr w:type="gramStart"/>
+      <w:r>
+        <w:rPr>
+          <w:i w:val="0"/>
+          <w:iCs w:val="0"/>
+          <w:color w:val="auto"/>
+          <w:sz w:val="22"/>
+          <w:szCs w:val="22"/>
+          <w:lang w:val="en-US"/>
+        </w:rPr>
+        <w:t>is called</w:t>
+      </w:r>
+      <w:proofErr w:type="gramEnd"/>
+      <w:r>
+        <w:rPr>
+          <w:i w:val="0"/>
+          <w:iCs w:val="0"/>
+          <w:color w:val="auto"/>
+          <w:sz w:val="22"/>
+          <w:szCs w:val="22"/>
+          <w:lang w:val="en-US"/>
+        </w:rPr>
+        <w:t>, then, it trigger the sandbox protection on Chrome and Edge</w:t>
+      </w:r>
+      <w:r>
+        <w:rPr>
+          <w:i w:val="0"/>
+          <w:iCs w:val="0"/>
+          <w:color w:val="auto"/>
+          <w:sz w:val="22"/>
+          <w:szCs w:val="22"/>
+          <w:lang w:val="en-US"/>
+        </w:rPr>
+        <w:t>, at no moment the browser become instable</w:t>
+      </w:r>
+      <w:r>
+        <w:rPr>
+          <w:i w:val="0"/>
+          <w:iCs w:val="0"/>
+          <w:color w:val="auto"/>
+          <w:sz w:val="22"/>
+          <w:szCs w:val="22"/>
+          <w:lang w:val="en-US"/>
+        </w:rPr>
+        <w:t>:</w:t>
+      </w:r>
+    </w:p>
+    <w:p>
+      <w:pPr>
+        <w:pStyle w:val="Caption"/>
+        <w:jc w:val="center"/>
+        <w:rPr>
+          <w:i w:val="0"/>
+          <w:iCs w:val="0"/>
+          <w:color w:val="auto"/>
+          <w:sz w:val="22"/>
+          <w:szCs w:val="22"/>
+          <w:lang w:val="en-US"/>
+        </w:rPr>
+      </w:pPr>
+      <w:bookmarkStart w:id="0" w:name="_GoBack"/>
+      <w:r>
+        <w:rPr>
+          <w:i w:val="0"/>
+          <w:iCs w:val="0"/>
+          <w:noProof/>
+          <w:color w:val="auto"/>
+          <w:sz w:val="22"/>
+          <w:szCs w:val="22"/>
+          <w:lang w:eastAsia="fr-BE"/>
+        </w:rPr>
+        <w:lastRenderedPageBreak/>
+        <w:drawing>
+          <wp:inline distT="0" distB="0" distL="0" distR="0" wp14:anchorId="0429E8D5" wp14:editId="53CEDD90">
+            <wp:extent cx="4832729" cy="3339548"/>
+            <wp:effectExtent l="38100" t="38100" r="101600" b="89535"/>
+            <wp:docPr id="5" name="Picture 5"/>
+            <wp:cNvGraphicFramePr>
+              <a:graphicFrameLocks xmlns:a="http://schemas.openxmlformats.org/drawingml/2006/main" noChangeAspect="1"/>
+            </wp:cNvGraphicFramePr>
+            <a:graphic xmlns:a="http://schemas.openxmlformats.org/drawingml/2006/main">
+              <a:graphicData uri="http://schemas.openxmlformats.org/drawingml/2006/picture">
+                <pic:pic xmlns:pic="http://schemas.openxmlformats.org/drawingml/2006/picture">
+                  <pic:nvPicPr>
+                    <pic:cNvPr id="5" name="Figure11.png"/>
+                    <pic:cNvPicPr/>
+                  </pic:nvPicPr>
+                  <pic:blipFill>
+                    <a:blip r:embed="rId26">
+                      <a:extLst>
+                        <a:ext uri="{28A0092B-C50C-407E-A947-70E740481C1C}">
+                          <a14:useLocalDpi xmlns:a14="http://schemas.microsoft.com/office/drawing/2010/main" val="0"/>
+                        </a:ext>
+                      </a:extLst>
+                    </a:blip>
+                    <a:stretch>
+                      <a:fillRect/>
+                    </a:stretch>
+                  </pic:blipFill>
+                  <pic:spPr>
+                    <a:xfrm>
+                      <a:off x="0" y="0"/>
+                      <a:ext cx="4837097" cy="3342567"/>
+                    </a:xfrm>
+                    <a:prstGeom prst="rect">
+                      <a:avLst/>
+                    </a:prstGeom>
+                    <a:effectLst>
+                      <a:outerShdw blurRad="50800" dist="38100" dir="2700000" algn="tl" rotWithShape="0">
+                        <a:prstClr val="black">
+                          <a:alpha val="40000"/>
+                        </a:prstClr>
+                      </a:outerShdw>
+                    </a:effectLst>
+                  </pic:spPr>
+                </pic:pic>
+              </a:graphicData>
+            </a:graphic>
+          </wp:inline>
+        </w:drawing>
+      </w:r>
+      <w:bookmarkEnd w:id="0"/>
+    </w:p>
+    <w:p>
+      <w:pPr>
+        <w:pStyle w:val="Caption"/>
+        <w:jc w:val="center"/>
+      </w:pPr>
+      <w:r>
+        <w:t xml:space="preserve">Figure </w:t>
+      </w:r>
+      <w:fldSimple w:instr=" SEQ Figure \* ARABIC ">
+        <w:r>
+          <w:rPr>
+            <w:noProof/>
+          </w:rPr>
+          <w:t>12</w:t>
+        </w:r>
+      </w:fldSimple>
+      <w:r>
+        <w:t>: File Figure11.png</w:t>
+      </w:r>
+    </w:p>
+    <w:p>
+      <w:pPr>
+        <w:pStyle w:val="Caption"/>
+        <w:rPr>
+          <w:i w:val="0"/>
+          <w:iCs w:val="0"/>
+          <w:color w:val="auto"/>
+          <w:sz w:val="22"/>
+          <w:szCs w:val="22"/>
+          <w:lang w:val="en-US"/>
+        </w:rPr>
+      </w:pPr>
+      <w:r>
+        <w:rPr>
+          <w:i w:val="0"/>
+          <w:iCs w:val="0"/>
+          <w:color w:val="auto"/>
+          <w:sz w:val="22"/>
+          <w:szCs w:val="22"/>
+          <w:lang w:val="en-US"/>
+        </w:rPr>
+        <w:t xml:space="preserve">On Firefox, the browser become instable and </w:t>
+      </w:r>
+      <w:proofErr w:type="gramStart"/>
+      <w:r>
+        <w:rPr>
+          <w:i w:val="0"/>
+          <w:iCs w:val="0"/>
+          <w:color w:val="auto"/>
+          <w:sz w:val="22"/>
+          <w:szCs w:val="22"/>
+          <w:lang w:val="en-US"/>
+        </w:rPr>
+        <w:t>must be killed</w:t>
+      </w:r>
+      <w:proofErr w:type="gramEnd"/>
+      <w:r>
+        <w:rPr>
+          <w:i w:val="0"/>
+          <w:iCs w:val="0"/>
+          <w:color w:val="auto"/>
+          <w:sz w:val="22"/>
+          <w:szCs w:val="22"/>
+          <w:lang w:val="en-US"/>
+        </w:rPr>
+        <w:t xml:space="preserve"> using the task manager. See this </w:t>
+      </w:r>
+      <w:r>
+        <w:rPr>
+          <w:i w:val="0"/>
+          <w:iCs w:val="0"/>
+          <w:color w:val="auto"/>
+          <w:sz w:val="22"/>
+          <w:szCs w:val="22"/>
+          <w:lang w:val="en-US"/>
+        </w:rPr>
+        <w:t>video</w:t>
+      </w:r>
+      <w:r>
+        <w:rPr>
+          <w:i w:val="0"/>
+          <w:iCs w:val="0"/>
+          <w:color w:val="auto"/>
+          <w:sz w:val="22"/>
+          <w:szCs w:val="22"/>
+          <w:lang w:val="en-US"/>
+        </w:rPr>
+        <w:t xml:space="preserve"> [25]</w:t>
+      </w:r>
+      <w:r>
+        <w:rPr>
+          <w:i w:val="0"/>
+          <w:iCs w:val="0"/>
+          <w:color w:val="auto"/>
+          <w:sz w:val="22"/>
+          <w:szCs w:val="22"/>
+          <w:lang w:val="en-US"/>
+        </w:rPr>
+        <w:t xml:space="preserve"> for a complete demonstration of the behavior</w:t>
+      </w:r>
+      <w:r>
+        <w:rPr>
+          <w:i w:val="0"/>
+          <w:iCs w:val="0"/>
+          <w:color w:val="auto"/>
+          <w:sz w:val="22"/>
+          <w:szCs w:val="22"/>
+          <w:lang w:val="en-US"/>
+        </w:rPr>
+        <w:t>.</w:t>
+      </w:r>
+      <w:r>
+        <w:rPr>
+          <w:i w:val="0"/>
+          <w:iCs w:val="0"/>
+          <w:color w:val="auto"/>
+          <w:sz w:val="22"/>
+          <w:szCs w:val="22"/>
+          <w:lang w:val="en-US"/>
+        </w:rPr>
+        <w:br w:type="page"/>
+      </w:r>
+    </w:p>
+    <w:p>
+      <w:pPr>
+        <w:rPr>
+          <w:lang w:val="en-US"/>
+        </w:rPr>
+      </w:pPr>
+    </w:p>
+    <w:p>
+      <w:pPr>
+        <w:pStyle w:val="Heading1"/>
+        <w:rPr>
+          <w:lang w:val="en-US"/>
+        </w:rPr>
+      </w:pPr>
+      <w:r>
+        <w:rPr>
+          <w:lang w:val="en-US"/>
+        </w:rPr>
         <w:t>The lab</w:t>
       </w:r>
     </w:p>
@@ -5544,7 +6397,7 @@
                     <pic:cNvPicPr/>
                   </pic:nvPicPr>
                   <pic:blipFill>
-                    <a:blip r:embed="rId24"/>
+                    <a:blip r:embed="rId27"/>
                     <a:stretch>
                       <a:fillRect/>
                     </a:stretch>
@@ -5603,7 +6456,7 @@
           <w:noProof/>
           <w:lang w:val="en-US"/>
         </w:rPr>
-        <w:t>10</w:t>
+        <w:t>13</w:t>
       </w:r>
       <w:r>
         <w:fldChar w:fldCharType="end"/>
@@ -5868,7 +6721,7 @@
           <w:lang w:val="en-US"/>
         </w:rPr>
       </w:pPr>
-      <w:hyperlink r:id="rId25" w:history="1">
+      <w:hyperlink r:id="rId28" w:history="1">
         <w:r>
           <w:rPr>
             <w:rStyle w:val="Hyperlink"/>
@@ -5895,7 +6748,7 @@
           <w:lang w:val="en-US"/>
         </w:rPr>
       </w:pPr>
-      <w:hyperlink r:id="rId26" w:history="1">
+      <w:hyperlink r:id="rId29" w:history="1">
         <w:r>
           <w:rPr>
             <w:rStyle w:val="Hyperlink"/>
@@ -5922,7 +6775,7 @@
           <w:lang w:val="en-US"/>
         </w:rPr>
       </w:pPr>
-      <w:hyperlink r:id="rId27" w:anchor="scope-out-of-scope" w:history="1">
+      <w:hyperlink r:id="rId30" w:anchor="scope-out-of-scope" w:history="1">
         <w:r>
           <w:rPr>
             <w:rStyle w:val="Hyperlink"/>
@@ -5949,7 +6802,7 @@
           <w:lang w:val="en-US"/>
         </w:rPr>
       </w:pPr>
-      <w:hyperlink r:id="rId28" w:history="1">
+      <w:hyperlink r:id="rId31" w:history="1">
         <w:r>
           <w:rPr>
             <w:rStyle w:val="Hyperlink"/>
@@ -5976,7 +6829,7 @@
           <w:lang w:val="en-US"/>
         </w:rPr>
       </w:pPr>
-      <w:hyperlink r:id="rId29" w:history="1">
+      <w:hyperlink r:id="rId32" w:history="1">
         <w:r>
           <w:rPr>
             <w:rStyle w:val="Hyperlink"/>
@@ -6003,7 +6856,7 @@
           <w:lang w:val="en-US"/>
         </w:rPr>
       </w:pPr>
-      <w:hyperlink r:id="rId30" w:anchor="concepts-underlying-implementation" w:history="1">
+      <w:hyperlink r:id="rId33" w:anchor="concepts-underlying-implementation" w:history="1">
         <w:r>
           <w:rPr>
             <w:rStyle w:val="Hyperlink"/>
@@ -6030,7 +6883,7 @@
           <w:lang w:val="en-US"/>
         </w:rPr>
       </w:pPr>
-      <w:hyperlink r:id="rId31" w:history="1">
+      <w:hyperlink r:id="rId34" w:history="1">
         <w:r>
           <w:rPr>
             <w:rStyle w:val="Hyperlink"/>
@@ -6057,7 +6910,7 @@
           <w:lang w:val="en-US"/>
         </w:rPr>
       </w:pPr>
-      <w:hyperlink r:id="rId32" w:history="1">
+      <w:hyperlink r:id="rId35" w:history="1">
         <w:r>
           <w:rPr>
             <w:rStyle w:val="Hyperlink"/>
@@ -6084,7 +6937,7 @@
           <w:lang w:val="en-US"/>
         </w:rPr>
       </w:pPr>
-      <w:hyperlink r:id="rId33" w:anchor="algorithm-overview" w:history="1">
+      <w:hyperlink r:id="rId36" w:anchor="algorithm-overview" w:history="1">
         <w:r>
           <w:rPr>
             <w:rStyle w:val="Hyperlink"/>
@@ -6111,7 +6964,7 @@
           <w:lang w:val="en-US"/>
         </w:rPr>
       </w:pPr>
-      <w:hyperlink r:id="rId34" w:history="1">
+      <w:hyperlink r:id="rId37" w:history="1">
         <w:r>
           <w:rPr>
             <w:rStyle w:val="Hyperlink"/>
@@ -6138,7 +6991,7 @@
           <w:lang w:val="en-US"/>
         </w:rPr>
       </w:pPr>
-      <w:hyperlink r:id="rId35" w:anchor="pkcs_8" w:history="1">
+      <w:hyperlink r:id="rId38" w:anchor="pkcs_8" w:history="1">
         <w:r>
           <w:rPr>
             <w:rStyle w:val="Hyperlink"/>
@@ -6165,7 +7018,7 @@
           <w:lang w:val="en-US"/>
         </w:rPr>
       </w:pPr>
-      <w:hyperlink r:id="rId36" w:anchor="subjectpublickeyinfo" w:history="1">
+      <w:hyperlink r:id="rId39" w:anchor="subjectpublickeyinfo" w:history="1">
         <w:r>
           <w:rPr>
             <w:rStyle w:val="Hyperlink"/>
@@ -6186,7 +7039,7 @@
           <w:lang w:val="en-US"/>
         </w:rPr>
       </w:pPr>
-      <w:hyperlink r:id="rId37" w:anchor="json_web_key" w:history="1">
+      <w:hyperlink r:id="rId40" w:anchor="json_web_key" w:history="1">
         <w:r>
           <w:rPr>
             <w:rStyle w:val="Hyperlink"/>
@@ -6213,7 +7066,7 @@
           <w:lang w:val="en-US"/>
         </w:rPr>
       </w:pPr>
-      <w:hyperlink r:id="rId38" w:history="1">
+      <w:hyperlink r:id="rId41" w:history="1">
         <w:r>
           <w:rPr>
             <w:rStyle w:val="Hyperlink"/>
@@ -6240,7 +7093,7 @@
           <w:lang w:val="en-US"/>
         </w:rPr>
       </w:pPr>
-      <w:hyperlink r:id="rId39" w:anchor="theory" w:history="1">
+      <w:hyperlink r:id="rId42" w:anchor="theory" w:history="1">
         <w:r>
           <w:rPr>
             <w:rStyle w:val="Hyperlink"/>
@@ -6267,7 +7120,7 @@
           <w:lang w:val="en-US"/>
         </w:rPr>
       </w:pPr>
-      <w:hyperlink r:id="rId40" w:anchor="parameters" w:history="1">
+      <w:hyperlink r:id="rId43" w:anchor="parameters" w:history="1">
         <w:r>
           <w:rPr>
             <w:rStyle w:val="Hyperlink"/>
@@ -6294,7 +7147,7 @@
           <w:lang w:val="en-US"/>
         </w:rPr>
       </w:pPr>
-      <w:hyperlink r:id="rId41" w:history="1">
+      <w:hyperlink r:id="rId44" w:history="1">
         <w:r>
           <w:rPr>
             <w:rStyle w:val="Hyperlink"/>
@@ -6321,7 +7174,7 @@
           <w:lang w:val="en-US"/>
         </w:rPr>
       </w:pPr>
-      <w:hyperlink r:id="rId42" w:history="1">
+      <w:hyperlink r:id="rId45" w:history="1">
         <w:r>
           <w:rPr>
             <w:rStyle w:val="Hyperlink"/>
@@ -6348,7 +7201,7 @@
           <w:lang w:val="en-US"/>
         </w:rPr>
       </w:pPr>
-      <w:hyperlink r:id="rId43" w:history="1">
+      <w:hyperlink r:id="rId46" w:history="1">
         <w:r>
           <w:rPr>
             <w:rStyle w:val="Hyperlink"/>
@@ -6375,7 +7228,7 @@
           <w:lang w:val="en-US"/>
         </w:rPr>
       </w:pPr>
-      <w:hyperlink r:id="rId44" w:history="1">
+      <w:hyperlink r:id="rId47" w:history="1">
         <w:r>
           <w:rPr>
             <w:rStyle w:val="Hyperlink"/>
@@ -6402,7 +7255,7 @@
           <w:lang w:val="en-US"/>
         </w:rPr>
       </w:pPr>
-      <w:hyperlink r:id="rId45" w:anchor="concepts-key-storage" w:history="1">
+      <w:hyperlink r:id="rId48" w:anchor="concepts-key-storage" w:history="1">
         <w:r>
           <w:rPr>
             <w:rStyle w:val="Hyperlink"/>
@@ -6429,7 +7282,7 @@
           <w:lang w:val="en-US"/>
         </w:rPr>
       </w:pPr>
-      <w:hyperlink r:id="rId46" w:anchor="L179" w:history="1">
+      <w:hyperlink r:id="rId49" w:anchor="L179" w:history="1">
         <w:r>
           <w:rPr>
             <w:rStyle w:val="Hyperlink"/>
@@ -6456,7 +7309,7 @@
           <w:lang w:val="en-US"/>
         </w:rPr>
       </w:pPr>
-      <w:hyperlink r:id="rId47" w:history="1">
+      <w:hyperlink r:id="rId50" w:history="1">
         <w:r>
           <w:rPr>
             <w:rStyle w:val="Hyperlink"/>
@@ -6474,13 +7327,58 @@
     </w:p>
     <w:p>
       <w:pPr>
+        <w:pStyle w:val="ListParagraph"/>
+        <w:numPr>
+          <w:ilvl w:val="0"/>
+          <w:numId w:val="2"/>
+        </w:numPr>
+        <w:rPr>
+          <w:lang w:val="en-US"/>
+        </w:rPr>
+      </w:pPr>
+      <w:hyperlink r:id="rId51" w:history="1">
+        <w:r>
+          <w:rPr>
+            <w:rStyle w:val="Hyperlink"/>
+            <w:lang w:val="en-US"/>
+          </w:rPr>
+          <w:t>https://github.com/ExcelliumSA/WebCryptographyAPI-Study/blob/main/docs/js/operations.js#L140</w:t>
+        </w:r>
+      </w:hyperlink>
+      <w:r>
+        <w:rPr>
+          <w:lang w:val="en-US"/>
+        </w:rPr>
+        <w:t xml:space="preserve"> </w:t>
+      </w:r>
+    </w:p>
+    <w:p>
+      <w:pPr>
+        <w:pStyle w:val="ListParagraph"/>
+        <w:numPr>
+          <w:ilvl w:val="0"/>
+          <w:numId w:val="2"/>
+        </w:numPr>
+        <w:rPr>
+          <w:lang w:val="en-US"/>
+        </w:rPr>
+      </w:pPr>
+      <w:r>
+        <w:rPr>
+          <w:lang w:val="en-US"/>
+        </w:rPr>
+        <w:t>xxx</w:t>
+      </w:r>
+    </w:p>
+    <w:p>
+      <w:pPr>
         <w:rPr>
           <w:lang w:val="en-US"/>
         </w:rPr>
       </w:pPr>
     </w:p>
     <w:sectPr>
-      <w:footerReference w:type="default" r:id="rId48"/>
+      <w:footerReference w:type="default" r:id="rId52"/>
       <w:pgSz w:w="11906" w:h="16838"/>
       <w:pgMar w:top="1417" w:right="1417" w:bottom="1417" w:left="1417" w:header="708" w:footer="708" w:gutter="0"/>
       <w:cols w:space="708"/>
@@ -6601,7 +7499,7 @@
                 <w:bCs/>
                 <w:noProof/>
               </w:rPr>
-              <w:t>4</w:t>
+              <w:t>13</w:t>
             </w:r>
             <w:r>
               <w:rPr>
@@ -6646,7 +7544,7 @@
                 <w:bCs/>
                 <w:noProof/>
               </w:rPr>
-              <w:t>11</w:t>
+              <w:t>13</w:t>
             </w:r>
             <w:r>
               <w:rPr>
@@ -7617,6 +8515,119 @@
     </w:lvl>
   </w:abstractNum>
   <w:abstractNum w:abstractNumId="9" w15:restartNumberingAfterBreak="0">
+    <w:nsid w:val="4BDF7CF5"/>
+    <w:multiLevelType w:val="hybridMultilevel"/>
+    <w:tmpl w:val="238AB4B0"/>
+    <w:lvl w:ilvl="0" w:tplc="080C0001">
+      <w:start w:val="1"/>
+      <w:numFmt w:val="bullet"/>
+      <w:lvlText w:val=""/>
+      <w:lvlJc w:val="left"/>
+      <w:pPr>
+        <w:ind w:left="720" w:hanging="360"/>
+      </w:pPr>
+      <w:rPr>
+        <w:rFonts w:ascii="Symbol" w:hAnsi="Symbol" w:hint="default"/>
+      </w:rPr>
+    </w:lvl>
+    <w:lvl w:ilvl="1" w:tplc="080C0003" w:tentative="1">
+      <w:start w:val="1"/>
+      <w:numFmt w:val="bullet"/>
+      <w:lvlText w:val="o"/>
+      <w:lvlJc w:val="left"/>
+      <w:pPr>
+        <w:ind w:left="1440" w:hanging="360"/>
+      </w:pPr>
+      <w:rPr>
+        <w:rFonts w:ascii="Courier New" w:hAnsi="Courier New" w:cs="Courier New" w:hint="default"/>
+      </w:rPr>
+    </w:lvl>
+    <w:lvl w:ilvl="2" w:tplc="080C0005" w:tentative="1">
+      <w:start w:val="1"/>
+      <w:numFmt w:val="bullet"/>
+      <w:lvlText w:val=""/>
+      <w:lvlJc w:val="left"/>
+      <w:pPr>
+        <w:ind w:left="2160" w:hanging="360"/>
+      </w:pPr>
+      <w:rPr>
+        <w:rFonts w:ascii="Wingdings" w:hAnsi="Wingdings" w:hint="default"/>
+      </w:rPr>
+    </w:lvl>
+    <w:lvl w:ilvl="3" w:tplc="080C0001" w:tentative="1">
+      <w:start w:val="1"/>
+      <w:numFmt w:val="bullet"/>
+      <w:lvlText w:val=""/>
+      <w:lvlJc w:val="left"/>
+      <w:pPr>
+        <w:ind w:left="2880" w:hanging="360"/>
+      </w:pPr>
+      <w:rPr>
+        <w:rFonts w:ascii="Symbol" w:hAnsi="Symbol" w:hint="default"/>
+      </w:rPr>
+    </w:lvl>
+    <w:lvl w:ilvl="4" w:tplc="080C0003" w:tentative="1">
+      <w:start w:val="1"/>
+      <w:numFmt w:val="bullet"/>
+      <w:lvlText w:val="o"/>
+      <w:lvlJc w:val="left"/>
+      <w:pPr>
+        <w:ind w:left="3600" w:hanging="360"/>
+      </w:pPr>
+      <w:rPr>
+        <w:rFonts w:ascii="Courier New" w:hAnsi="Courier New" w:cs="Courier New" w:hint="default"/>
+      </w:rPr>
+    </w:lvl>
+    <w:lvl w:ilvl="5" w:tplc="080C0005" w:tentative="1">
+      <w:start w:val="1"/>
+      <w:numFmt w:val="bullet"/>
+      <w:lvlText w:val=""/>
+      <w:lvlJc w:val="left"/>
+      <w:pPr>
+        <w:ind w:left="4320" w:hanging="360"/>
+      </w:pPr>
+      <w:rPr>
+        <w:rFonts w:ascii="Wingdings" w:hAnsi="Wingdings" w:hint="default"/>
+      </w:rPr>
+    </w:lvl>
+    <w:lvl w:ilvl="6" w:tplc="080C0001" w:tentative="1">
+      <w:start w:val="1"/>
+      <w:numFmt w:val="bullet"/>
+      <w:lvlText w:val=""/>
+      <w:lvlJc w:val="left"/>
+      <w:pPr>
+        <w:ind w:left="5040" w:hanging="360"/>
+      </w:pPr>
+      <w:rPr>
+        <w:rFonts w:ascii="Symbol" w:hAnsi="Symbol" w:hint="default"/>
+      </w:rPr>
+    </w:lvl>
+    <w:lvl w:ilvl="7" w:tplc="080C0003" w:tentative="1">
+      <w:start w:val="1"/>
+      <w:numFmt w:val="bullet"/>
+      <w:lvlText w:val="o"/>
+      <w:lvlJc w:val="left"/>
+      <w:pPr>
+        <w:ind w:left="5760" w:hanging="360"/>
+      </w:pPr>
+      <w:rPr>
+        <w:rFonts w:ascii="Courier New" w:hAnsi="Courier New" w:cs="Courier New" w:hint="default"/>
+      </w:rPr>
+    </w:lvl>
+    <w:lvl w:ilvl="8" w:tplc="080C0005" w:tentative="1">
+      <w:start w:val="1"/>
+      <w:numFmt w:val="bullet"/>
+      <w:lvlText w:val=""/>
+      <w:lvlJc w:val="left"/>
+      <w:pPr>
+        <w:ind w:left="6480" w:hanging="360"/>
+      </w:pPr>
+      <w:rPr>
+        <w:rFonts w:ascii="Wingdings" w:hAnsi="Wingdings" w:hint="default"/>
+      </w:rPr>
+    </w:lvl>
+  </w:abstractNum>
+  <w:abstractNum w:abstractNumId="10" w15:restartNumberingAfterBreak="0">
     <w:nsid w:val="56A65D7B"/>
     <w:multiLevelType w:val="hybridMultilevel"/>
     <w:tmpl w:val="15B896AC"/>
@@ -7729,7 +8740,7 @@
       </w:rPr>
     </w:lvl>
   </w:abstractNum>
-  <w:abstractNum w:abstractNumId="10" w15:restartNumberingAfterBreak="0">
+  <w:abstractNum w:abstractNumId="11" w15:restartNumberingAfterBreak="0">
     <w:nsid w:val="5AF5223A"/>
     <w:multiLevelType w:val="hybridMultilevel"/>
     <w:tmpl w:val="81062FF4"/>
@@ -7815,7 +8826,7 @@
       </w:pPr>
     </w:lvl>
   </w:abstractNum>
-  <w:abstractNum w:abstractNumId="11" w15:restartNumberingAfterBreak="0">
+  <w:abstractNum w:abstractNumId="12" w15:restartNumberingAfterBreak="0">
     <w:nsid w:val="6652330D"/>
     <w:multiLevelType w:val="hybridMultilevel"/>
     <w:tmpl w:val="50D206C2"/>
@@ -7901,7 +8912,7 @@
       </w:pPr>
     </w:lvl>
   </w:abstractNum>
-  <w:abstractNum w:abstractNumId="12" w15:restartNumberingAfterBreak="0">
+  <w:abstractNum w:abstractNumId="13" w15:restartNumberingAfterBreak="0">
     <w:nsid w:val="70122A4A"/>
     <w:multiLevelType w:val="hybridMultilevel"/>
     <w:tmpl w:val="1312DF24"/>
@@ -8014,7 +9025,7 @@
       </w:rPr>
     </w:lvl>
   </w:abstractNum>
-  <w:abstractNum w:abstractNumId="13" w15:restartNumberingAfterBreak="0">
+  <w:abstractNum w:abstractNumId="14" w15:restartNumberingAfterBreak="0">
     <w:nsid w:val="7140674C"/>
     <w:multiLevelType w:val="hybridMultilevel"/>
     <w:tmpl w:val="126AC742"/>
@@ -8127,7 +9138,7 @@
       </w:rPr>
     </w:lvl>
   </w:abstractNum>
-  <w:abstractNum w:abstractNumId="14" w15:restartNumberingAfterBreak="0">
+  <w:abstractNum w:abstractNumId="15" w15:restartNumberingAfterBreak="0">
     <w:nsid w:val="7759755C"/>
     <w:multiLevelType w:val="hybridMultilevel"/>
     <w:tmpl w:val="C212A274"/>
@@ -8213,7 +9224,7 @@
       </w:pPr>
     </w:lvl>
   </w:abstractNum>
-  <w:abstractNum w:abstractNumId="15" w15:restartNumberingAfterBreak="0">
+  <w:abstractNum w:abstractNumId="16" w15:restartNumberingAfterBreak="0">
     <w:nsid w:val="786F0B63"/>
     <w:multiLevelType w:val="hybridMultilevel"/>
     <w:tmpl w:val="FAA642B4"/>
@@ -8326,7 +9337,7 @@
       </w:rPr>
     </w:lvl>
   </w:abstractNum>
-  <w:abstractNum w:abstractNumId="16" w15:restartNumberingAfterBreak="0">
+  <w:abstractNum w:abstractNumId="17" w15:restartNumberingAfterBreak="0">
     <w:nsid w:val="79A75515"/>
     <w:multiLevelType w:val="hybridMultilevel"/>
     <w:tmpl w:val="BF7A4722"/>
@@ -8440,19 +9451,19 @@
     </w:lvl>
   </w:abstractNum>
   <w:num w:numId="1">
-    <w:abstractNumId w:val="15"/>
+    <w:abstractNumId w:val="16"/>
   </w:num>
   <w:num w:numId="2">
-    <w:abstractNumId w:val="11"/>
+    <w:abstractNumId w:val="12"/>
   </w:num>
   <w:num w:numId="3">
-    <w:abstractNumId w:val="12"/>
+    <w:abstractNumId w:val="13"/>
   </w:num>
   <w:num w:numId="4">
     <w:abstractNumId w:val="2"/>
   </w:num>
   <w:num w:numId="5">
-    <w:abstractNumId w:val="13"/>
+    <w:abstractNumId w:val="14"/>
   </w:num>
   <w:num w:numId="6">
     <w:abstractNumId w:val="3"/>
@@ -8461,19 +9472,19 @@
     <w:abstractNumId w:val="1"/>
   </w:num>
   <w:num w:numId="8">
-    <w:abstractNumId w:val="14"/>
+    <w:abstractNumId w:val="15"/>
   </w:num>
   <w:num w:numId="9">
     <w:abstractNumId w:val="7"/>
   </w:num>
   <w:num w:numId="10">
-    <w:abstractNumId w:val="16"/>
+    <w:abstractNumId w:val="17"/>
   </w:num>
   <w:num w:numId="11">
     <w:abstractNumId w:val="4"/>
   </w:num>
   <w:num w:numId="12">
-    <w:abstractNumId w:val="9"/>
+    <w:abstractNumId w:val="10"/>
   </w:num>
   <w:num w:numId="13">
     <w:abstractNumId w:val="5"/>
@@ -8488,7 +9499,10 @@
     <w:abstractNumId w:val="0"/>
   </w:num>
   <w:num w:numId="17">
-    <w:abstractNumId w:val="10"/>
+    <w:abstractNumId w:val="11"/>
+  </w:num>
+  <w:num w:numId="18">
+    <w:abstractNumId w:val="9"/>
   </w:num>
 </w:numbering>
 </file>
@@ -9761,12 +10775,21 @@
 </file>
 
 <file path=customXml/item1.xml><?xml version="1.0" encoding="utf-8"?>
-<?mso-contentType ?>
-<FormTemplates xmlns="http://schemas.microsoft.com/sharepoint/v3/contenttype/forms">
-  <Display>DocumentLibraryForm</Display>
-  <Edit>DocumentLibraryForm</Edit>
-  <New>DocumentLibraryForm</New>
-</FormTemplates>
+<p:properties xmlns:p="http://schemas.microsoft.com/office/2006/metadata/properties" xmlns:xsi="http://www.w3.org/2001/XMLSchema-instance" xmlns:pc="http://schemas.microsoft.com/office/infopath/2007/PartnerControls">
+  <documentManagement>
+    <Attachedfiles xmlns="02b48c24-590e-4651-bf89-1c80665057f0" xsi:nil="true"/>
+    <XLMTechnicalReviewer xmlns="02b48c24-590e-4651-bf89-1c80665057f0">
+      <UserInfo>
+        <DisplayName>Valentin GIANNINI</DisplayName>
+        <AccountId>21</AccountId>
+        <AccountType/>
+      </UserInfo>
+    </XLMTechnicalReviewer>
+    <XLMReference xmlns="02b48c24-590e-4651-bf89-1c80665057f0">XLM-0000</XLMReference>
+    <XLMReviewStatus xmlns="02b48c24-590e-4651-bf89-1c80665057f0">Mgt Review</XLMReviewStatus>
+    <XLMClientCompany xmlns="02b48c24-590e-4651-bf89-1c80665057f0">XLM</XLMClientCompany>
+  </documentManagement>
+</p:properties>
 </file>
 
 <file path=customXml/item2.xml><?xml version="1.0" encoding="utf-8"?>
@@ -10007,21 +11030,12 @@
 </file>
 
 <file path=customXml/item3.xml><?xml version="1.0" encoding="utf-8"?>
-<p:properties xmlns:p="http://schemas.microsoft.com/office/2006/metadata/properties" xmlns:xsi="http://www.w3.org/2001/XMLSchema-instance" xmlns:pc="http://schemas.microsoft.com/office/infopath/2007/PartnerControls">
-  <documentManagement>
-    <Attachedfiles xmlns="02b48c24-590e-4651-bf89-1c80665057f0" xsi:nil="true"/>
-    <XLMTechnicalReviewer xmlns="02b48c24-590e-4651-bf89-1c80665057f0">
-      <UserInfo>
-        <DisplayName>Valentin GIANNINI</DisplayName>
-        <AccountId>21</AccountId>
-        <AccountType/>
-      </UserInfo>
-    </XLMTechnicalReviewer>
-    <XLMReference xmlns="02b48c24-590e-4651-bf89-1c80665057f0">XLM-0000</XLMReference>
-    <XLMReviewStatus xmlns="02b48c24-590e-4651-bf89-1c80665057f0">Mgt Review</XLMReviewStatus>
-    <XLMClientCompany xmlns="02b48c24-590e-4651-bf89-1c80665057f0">XLM</XLMClientCompany>
-  </documentManagement>
-</p:properties>
+<?mso-contentType ?>
+<FormTemplates xmlns="http://schemas.microsoft.com/sharepoint/v3/contenttype/forms">
+  <Display>DocumentLibraryForm</Display>
+  <Edit>DocumentLibraryForm</Edit>
+  <New>DocumentLibraryForm</New>
+</FormTemplates>
 </file>
 
 <file path=customXml/item4.xml><?xml version="1.0" encoding="utf-8"?>
@@ -10029,9 +11043,11 @@
 </file>
 
 <file path=customXml/itemProps1.xml><?xml version="1.0" encoding="utf-8"?>
-<ds:datastoreItem xmlns:ds="http://schemas.openxmlformats.org/officeDocument/2006/customXml" ds:itemID="{40E029EA-3779-4C9E-9728-A65ADCC59A3C}">
+<ds:datastoreItem xmlns:ds="http://schemas.openxmlformats.org/officeDocument/2006/customXml" ds:itemID="{5510F880-56D3-4927-B057-9798347681FE}">
   <ds:schemaRefs>
-    <ds:schemaRef ds:uri="http://schemas.microsoft.com/sharepoint/v3/contenttype/forms"/>
+    <ds:schemaRef ds:uri="http://schemas.microsoft.com/office/2006/metadata/properties"/>
+    <ds:schemaRef ds:uri="http://schemas.microsoft.com/office/infopath/2007/PartnerControls"/>
+    <ds:schemaRef ds:uri="02b48c24-590e-4651-bf89-1c80665057f0"/>
   </ds:schemaRefs>
 </ds:datastoreItem>
 </file>
@@ -10056,17 +11072,15 @@
 </file>
 
 <file path=customXml/itemProps3.xml><?xml version="1.0" encoding="utf-8"?>
-<ds:datastoreItem xmlns:ds="http://schemas.openxmlformats.org/officeDocument/2006/customXml" ds:itemID="{5510F880-56D3-4927-B057-9798347681FE}">
+<ds:datastoreItem xmlns:ds="http://schemas.openxmlformats.org/officeDocument/2006/customXml" ds:itemID="{40E029EA-3779-4C9E-9728-A65ADCC59A3C}">
   <ds:schemaRefs>
-    <ds:schemaRef ds:uri="http://schemas.microsoft.com/office/2006/metadata/properties"/>
-    <ds:schemaRef ds:uri="http://schemas.microsoft.com/office/infopath/2007/PartnerControls"/>
-    <ds:schemaRef ds:uri="02b48c24-590e-4651-bf89-1c80665057f0"/>
+    <ds:schemaRef ds:uri="http://schemas.microsoft.com/sharepoint/v3/contenttype/forms"/>
   </ds:schemaRefs>
 </ds:datastoreItem>
 </file>
 
 <file path=customXml/itemProps4.xml><?xml version="1.0" encoding="utf-8"?>
-<ds:datastoreItem xmlns:ds="http://schemas.openxmlformats.org/officeDocument/2006/customXml" ds:itemID="{D3BA3366-0DAD-4C60-88C8-4E884D90099A}">
+<ds:datastoreItem xmlns:ds="http://schemas.openxmlformats.org/officeDocument/2006/customXml" ds:itemID="{B3DBAA99-F7D5-4610-BA7B-409CFD231D66}">
   <ds:schemaRefs>
     <ds:schemaRef ds:uri="http://schemas.openxmlformats.org/officeDocument/2006/bibliography"/>
   </ds:schemaRefs>

</xml_diff>